<commit_message>
got the code and added them for the bell sound effects.
</commit_message>
<xml_diff>
--- a/Asset Tracking Form/Asset Tracking Form.docx
+++ b/Asset Tracking Form/Asset Tracking Form.docx
@@ -1,45 +1,46 @@
 
 <file path=word/document.xml><?xml version="1.0" encoding="utf-8"?>
-<w:document xmlns:r="http://schemas.openxmlformats.org/officeDocument/2006/relationships" xmlns:wp="http://schemas.openxmlformats.org/drawingml/2006/wordprocessingDrawing" xmlns:w="http://schemas.openxmlformats.org/wordprocessingml/2006/main" xmlns:w10="urn:schemas-microsoft-com:office:word" xmlns:w14="http://schemas.microsoft.com/office/word/2010/wordml" xmlns:wps="http://schemas.microsoft.com/office/word/2010/wordprocessingShape" xmlns:wpg="http://schemas.microsoft.com/office/word/2010/wordprocessingGroup" xmlns:mc="http://schemas.openxmlformats.org/markup-compatibility/2006" xmlns:v="urn:schemas-microsoft-com:vml" xmlns:o="urn:schemas-microsoft-com:office:office" xmlns:m="http://schemas.openxmlformats.org/officeDocument/2006/math" mc:Ignorable="w14">
+<w:document xmlns:wpc="http://schemas.microsoft.com/office/word/2010/wordprocessingCanvas" xmlns:cx="http://schemas.microsoft.com/office/drawing/2014/chartex" xmlns:cx1="http://schemas.microsoft.com/office/drawing/2015/9/8/chartex" xmlns:cx2="http://schemas.microsoft.com/office/drawing/2015/10/21/chartex" xmlns:cx3="http://schemas.microsoft.com/office/drawing/2016/5/9/chartex" xmlns:cx4="http://schemas.microsoft.com/office/drawing/2016/5/10/chartex" xmlns:cx5="http://schemas.microsoft.com/office/drawing/2016/5/11/chartex" xmlns:cx6="http://schemas.microsoft.com/office/drawing/2016/5/12/chartex" xmlns:cx7="http://schemas.microsoft.com/office/drawing/2016/5/13/chartex" xmlns:cx8="http://schemas.microsoft.com/office/drawing/2016/5/14/chartex" xmlns:mc="http://schemas.openxmlformats.org/markup-compatibility/2006" xmlns:aink="http://schemas.microsoft.com/office/drawing/2016/ink" xmlns:am3d="http://schemas.microsoft.com/office/drawing/2017/model3d" xmlns:o="urn:schemas-microsoft-com:office:office" xmlns:r="http://schemas.openxmlformats.org/officeDocument/2006/relationships" xmlns:m="http://schemas.openxmlformats.org/officeDocument/2006/math" xmlns:v="urn:schemas-microsoft-com:vml" xmlns:wp14="http://schemas.microsoft.com/office/word/2010/wordprocessingDrawing" xmlns:wp="http://schemas.openxmlformats.org/drawingml/2006/wordprocessingDrawing" xmlns:w10="urn:schemas-microsoft-com:office:word" xmlns:w="http://schemas.openxmlformats.org/wordprocessingml/2006/main" xmlns:w14="http://schemas.microsoft.com/office/word/2010/wordml" xmlns:w15="http://schemas.microsoft.com/office/word/2012/wordml" xmlns:w16cid="http://schemas.microsoft.com/office/word/2016/wordml/cid" xmlns:w16se="http://schemas.microsoft.com/office/word/2015/wordml/symex" xmlns:wpg="http://schemas.microsoft.com/office/word/2010/wordprocessingGroup" xmlns:wpi="http://schemas.microsoft.com/office/word/2010/wordprocessingInk" xmlns:wne="http://schemas.microsoft.com/office/word/2006/wordml" xmlns:wps="http://schemas.microsoft.com/office/word/2010/wordprocessingShape" mc:Ignorable="w14 w15 w16se w16cid wp14">
   <w:background w:color="FFFFFF"/>
   <w:body>
     <w:p>
       <w:pPr>
-        <w:pStyle w:val="Heading 1"/>
-        <w:bidi w:val="0"/>
+        <w:pStyle w:val="Heading1"/>
       </w:pPr>
       <w:r>
-        <w:rPr>
-          <w:rtl w:val="0"/>
-        </w:rPr>
         <w:t>Asset Tracking Form</w:t>
       </w:r>
     </w:p>
     <w:p>
       <w:pPr>
         <w:pStyle w:val="Body"/>
-        <w:bidi w:val="0"/>
       </w:pPr>
     </w:p>
     <w:p>
       <w:pPr>
         <w:pStyle w:val="Body"/>
-        <w:bidi w:val="0"/>
       </w:pPr>
       <w:r>
         <w:rPr>
-          <w:b w:val="1"/>
-          <w:bCs w:val="1"/>
-          <w:rtl w:val="0"/>
-          <w:lang w:val="en-US"/>
+          <w:b/>
+          <w:bCs/>
         </w:rPr>
-        <w:t xml:space="preserve">Link to GitHub Repository for Project:  </w:t>
+        <w:t>Link to GitHub Repository for Project</w:t>
+      </w:r>
+      <w:proofErr w:type="gramStart"/>
+      <w:r>
+        <w:rPr>
+          <w:b/>
+          <w:bCs/>
+        </w:rPr>
+        <w:t xml:space="preserve">:  </w:t>
       </w:r>
       <w:r>
-        <w:rPr>
-          <w:rtl w:val="0"/>
-        </w:rPr>
-        <w:t>(Add your link here)</w:t>
+        <w:t>(</w:t>
+      </w:r>
+      <w:proofErr w:type="gramEnd"/>
+      <w:r>
+        <w:t>Add your link here)</w:t>
       </w:r>
     </w:p>
     <w:p>
@@ -55,61 +56,55 @@
     <w:tbl>
       <w:tblPr>
         <w:tblW w:w="13876" w:type="dxa"/>
-        <w:jc w:val="left"/>
         <w:tblInd w:w="108" w:type="dxa"/>
         <w:tblBorders>
-          <w:top w:val="single" w:color="000000" w:sz="8" w:space="0" w:shadow="0" w:frame="0"/>
-          <w:left w:val="single" w:color="000000" w:sz="8" w:space="0" w:shadow="0" w:frame="0"/>
-          <w:bottom w:val="single" w:color="000000" w:sz="8" w:space="0" w:shadow="0" w:frame="0"/>
-          <w:right w:val="single" w:color="000000" w:sz="8" w:space="0" w:shadow="0" w:frame="0"/>
-          <w:insideH w:val="single" w:color="000000" w:sz="8" w:space="0" w:shadow="0" w:frame="0"/>
-          <w:insideV w:val="single" w:color="000000" w:sz="8" w:space="0" w:shadow="0" w:frame="0"/>
+          <w:top w:val="single" w:sz="8" w:space="0" w:color="000000"/>
+          <w:left w:val="single" w:sz="8" w:space="0" w:color="000000"/>
+          <w:bottom w:val="single" w:sz="8" w:space="0" w:color="000000"/>
+          <w:right w:val="single" w:sz="8" w:space="0" w:color="000000"/>
+          <w:insideH w:val="single" w:sz="8" w:space="0" w:color="000000"/>
+          <w:insideV w:val="single" w:sz="8" w:space="0" w:color="000000"/>
         </w:tblBorders>
-        <w:shd w:val="clear" w:color="auto" w:fill="auto"/>
+        <w:shd w:val="clear" w:color="auto" w:fill="BDC0BF"/>
         <w:tblLayout w:type="fixed"/>
+        <w:tblLook w:val="04A0" w:firstRow="1" w:lastRow="0" w:firstColumn="1" w:lastColumn="0" w:noHBand="0" w:noVBand="1"/>
       </w:tblPr>
       <w:tblGrid>
-        <w:gridCol w:w="6988"/>
-        <w:gridCol w:w="6888"/>
+        <w:gridCol w:w="6989"/>
+        <w:gridCol w:w="6887"/>
       </w:tblGrid>
       <w:tr>
-        <w:tblPrEx>
-          <w:shd w:val="clear" w:color="auto" w:fill="bdc0bf"/>
-        </w:tblPrEx>
         <w:trPr>
-          <w:trHeight w:val="300" w:hRule="atLeast"/>
+          <w:trHeight w:val="300"/>
           <w:tblHeader/>
         </w:trPr>
         <w:tc>
           <w:tcPr>
-            <w:tcW w:type="dxa" w:w="6988"/>
+            <w:tcW w:w="6988" w:type="dxa"/>
             <w:tcBorders>
-              <w:top w:val="single" w:color="000000" w:sz="8" w:space="0" w:shadow="0" w:frame="0"/>
-              <w:left w:val="single" w:color="000000" w:sz="8" w:space="0" w:shadow="0" w:frame="0"/>
-              <w:bottom w:val="single" w:color="000000" w:sz="8" w:space="0" w:shadow="0" w:frame="0"/>
-              <w:right w:val="single" w:color="000000" w:sz="8" w:space="0" w:shadow="0" w:frame="0"/>
+              <w:top w:val="single" w:sz="8" w:space="0" w:color="000000"/>
+              <w:left w:val="single" w:sz="8" w:space="0" w:color="000000"/>
+              <w:bottom w:val="single" w:sz="8" w:space="0" w:color="000000"/>
+              <w:right w:val="single" w:sz="8" w:space="0" w:color="000000"/>
             </w:tcBorders>
-            <w:shd w:val="clear" w:color="auto" w:fill="bdc0bf"/>
+            <w:shd w:val="clear" w:color="auto" w:fill="BDC0BF"/>
             <w:tcMar>
-              <w:top w:type="dxa" w:w="100"/>
-              <w:left w:type="dxa" w:w="100"/>
-              <w:bottom w:type="dxa" w:w="100"/>
-              <w:right w:type="dxa" w:w="100"/>
+              <w:top w:w="100" w:type="dxa"/>
+              <w:left w:w="100" w:type="dxa"/>
+              <w:bottom w:w="100" w:type="dxa"/>
+              <w:right w:w="100" w:type="dxa"/>
             </w:tcMar>
-            <w:vAlign w:val="top"/>
           </w:tcPr>
           <w:p>
             <w:pPr>
-              <w:pStyle w:val="Free Form"/>
-              <w:keepNext w:val="1"/>
+              <w:pStyle w:val="FreeForm"/>
+              <w:keepNext/>
               <w:jc w:val="center"/>
             </w:pPr>
             <w:r>
               <w:rPr>
-                <w:rFonts w:ascii="Helvetica" w:hAnsi="Helvetica"/>
-                <w:b w:val="1"/>
-                <w:bCs w:val="1"/>
-                <w:rtl w:val="0"/>
+                <w:b/>
+                <w:bCs/>
               </w:rPr>
               <w:t>Asset</w:t>
             </w:r>
@@ -117,34 +112,32 @@
         </w:tc>
         <w:tc>
           <w:tcPr>
-            <w:tcW w:type="dxa" w:w="6887"/>
+            <w:tcW w:w="6887" w:type="dxa"/>
             <w:tcBorders>
-              <w:top w:val="single" w:color="000000" w:sz="8" w:space="0" w:shadow="0" w:frame="0"/>
-              <w:left w:val="single" w:color="000000" w:sz="8" w:space="0" w:shadow="0" w:frame="0"/>
-              <w:bottom w:val="single" w:color="000000" w:sz="8" w:space="0" w:shadow="0" w:frame="0"/>
-              <w:right w:val="single" w:color="000000" w:sz="8" w:space="0" w:shadow="0" w:frame="0"/>
+              <w:top w:val="single" w:sz="8" w:space="0" w:color="000000"/>
+              <w:left w:val="single" w:sz="8" w:space="0" w:color="000000"/>
+              <w:bottom w:val="single" w:sz="8" w:space="0" w:color="000000"/>
+              <w:right w:val="single" w:sz="8" w:space="0" w:color="000000"/>
             </w:tcBorders>
-            <w:shd w:val="clear" w:color="auto" w:fill="bdc0bf"/>
+            <w:shd w:val="clear" w:color="auto" w:fill="BDC0BF"/>
             <w:tcMar>
-              <w:top w:type="dxa" w:w="100"/>
-              <w:left w:type="dxa" w:w="100"/>
-              <w:bottom w:type="dxa" w:w="100"/>
-              <w:right w:type="dxa" w:w="100"/>
+              <w:top w:w="100" w:type="dxa"/>
+              <w:left w:w="100" w:type="dxa"/>
+              <w:bottom w:w="100" w:type="dxa"/>
+              <w:right w:w="100" w:type="dxa"/>
             </w:tcMar>
             <w:vAlign w:val="center"/>
           </w:tcPr>
           <w:p>
             <w:pPr>
-              <w:pStyle w:val="Free Form"/>
-              <w:keepNext w:val="1"/>
+              <w:pStyle w:val="FreeForm"/>
+              <w:keepNext/>
               <w:jc w:val="center"/>
             </w:pPr>
             <w:r>
               <w:rPr>
-                <w:rFonts w:ascii="Helvetica" w:hAnsi="Helvetica"/>
-                <w:b w:val="1"/>
-                <w:bCs w:val="1"/>
-                <w:rtl w:val="0"/>
+                <w:b/>
+                <w:bCs/>
               </w:rPr>
               <w:t>Source URL</w:t>
             </w:r>
@@ -152,36 +145,31 @@
         </w:tc>
       </w:tr>
       <w:tr>
-        <w:tblPrEx>
-          <w:shd w:val="clear" w:color="auto" w:fill="bdc0bf"/>
-        </w:tblPrEx>
         <w:trPr>
-          <w:trHeight w:val="740" w:hRule="atLeast"/>
+          <w:trHeight w:val="740"/>
           <w:tblHeader/>
         </w:trPr>
         <w:tc>
           <w:tcPr>
-            <w:tcW w:type="dxa" w:w="6988"/>
+            <w:tcW w:w="6988" w:type="dxa"/>
             <w:tcBorders>
-              <w:top w:val="single" w:color="000000" w:sz="8" w:space="0" w:shadow="0" w:frame="0"/>
-              <w:left w:val="single" w:color="000000" w:sz="8" w:space="0" w:shadow="0" w:frame="0"/>
-              <w:bottom w:val="single" w:color="000000" w:sz="8" w:space="0" w:shadow="0" w:frame="0"/>
-              <w:right w:val="single" w:color="000000" w:sz="8" w:space="0" w:shadow="0" w:frame="0"/>
+              <w:top w:val="single" w:sz="8" w:space="0" w:color="000000"/>
+              <w:left w:val="single" w:sz="8" w:space="0" w:color="000000"/>
+              <w:bottom w:val="single" w:sz="8" w:space="0" w:color="000000"/>
+              <w:right w:val="single" w:sz="8" w:space="0" w:color="000000"/>
             </w:tcBorders>
-            <w:shd w:val="clear" w:color="auto" w:fill="bdc0bf"/>
+            <w:shd w:val="clear" w:color="auto" w:fill="BDC0BF"/>
             <w:tcMar>
-              <w:top w:type="dxa" w:w="100"/>
-              <w:left w:type="dxa" w:w="100"/>
-              <w:bottom w:type="dxa" w:w="100"/>
-              <w:right w:type="dxa" w:w="100"/>
+              <w:top w:w="100" w:type="dxa"/>
+              <w:left w:w="100" w:type="dxa"/>
+              <w:bottom w:w="100" w:type="dxa"/>
+              <w:right w:w="100" w:type="dxa"/>
             </w:tcMar>
-            <w:vAlign w:val="top"/>
           </w:tcPr>
           <w:p>
             <w:pPr>
-              <w:pStyle w:val="Heading 2"/>
+              <w:pStyle w:val="Heading2"/>
               <w:jc w:val="center"/>
-              <w:outlineLvl w:val="9"/>
               <w:rPr>
                 <w:b w:val="0"/>
                 <w:bCs w:val="0"/>
@@ -195,20 +183,15 @@
                 <w:bCs w:val="0"/>
                 <w:sz w:val="20"/>
                 <w:szCs w:val="20"/>
-                <w:rtl w:val="0"/>
-                <w:lang w:val="en-US"/>
               </w:rPr>
               <w:t>Insert a copy of the asset.</w:t>
             </w:r>
           </w:p>
           <w:p>
             <w:pPr>
-              <w:pStyle w:val="Heading 2"/>
+              <w:pStyle w:val="Heading2"/>
               <w:jc w:val="center"/>
-              <w:outlineLvl w:val="9"/>
-              <w:rPr>
-                <w:b w:val="1"/>
-                <w:bCs w:val="1"/>
+              <w:rPr>
                 <w:sz w:val="20"/>
                 <w:szCs w:val="20"/>
               </w:rPr>
@@ -219,28 +202,21 @@
                 <w:bCs w:val="0"/>
                 <w:sz w:val="20"/>
                 <w:szCs w:val="20"/>
-                <w:rtl w:val="0"/>
-                <w:lang w:val="en-US"/>
               </w:rPr>
               <w:t xml:space="preserve">If inserting an audio file, click the menu sequence: </w:t>
             </w:r>
             <w:r>
               <w:rPr>
-                <w:b w:val="1"/>
-                <w:bCs w:val="1"/>
                 <w:sz w:val="20"/>
                 <w:szCs w:val="20"/>
-                <w:rtl w:val="0"/>
-                <w:lang w:val="en-US"/>
               </w:rPr>
               <w:t xml:space="preserve">Insert &gt; Choose </w:t>
             </w:r>
           </w:p>
           <w:p>
             <w:pPr>
-              <w:pStyle w:val="Heading 2"/>
+              <w:pStyle w:val="Heading2"/>
               <w:jc w:val="center"/>
-              <w:outlineLvl w:val="9"/>
             </w:pPr>
             <w:r>
               <w:rPr>
@@ -248,59 +224,62 @@
                 <w:bCs w:val="0"/>
                 <w:sz w:val="20"/>
                 <w:szCs w:val="20"/>
-                <w:rtl w:val="0"/>
-                <w:lang w:val="en-US"/>
-              </w:rPr>
-              <w:t>Resize image assets so they are no larger than the example shown below.</w:t>
+              </w:rPr>
+              <w:t xml:space="preserve">Resize image assets so they are no larger than the </w:t>
+            </w:r>
+            <w:r>
+              <w:rPr>
+                <w:b w:val="0"/>
+                <w:bCs w:val="0"/>
+                <w:sz w:val="20"/>
+                <w:szCs w:val="20"/>
+              </w:rPr>
+              <w:t>example shown below.</w:t>
             </w:r>
           </w:p>
         </w:tc>
         <w:tc>
           <w:tcPr>
-            <w:tcW w:type="dxa" w:w="6887"/>
+            <w:tcW w:w="6887" w:type="dxa"/>
             <w:tcBorders>
-              <w:top w:val="single" w:color="000000" w:sz="8" w:space="0" w:shadow="0" w:frame="0"/>
-              <w:left w:val="single" w:color="000000" w:sz="8" w:space="0" w:shadow="0" w:frame="0"/>
-              <w:bottom w:val="single" w:color="000000" w:sz="8" w:space="0" w:shadow="0" w:frame="0"/>
-              <w:right w:val="single" w:color="000000" w:sz="8" w:space="0" w:shadow="0" w:frame="0"/>
+              <w:top w:val="single" w:sz="8" w:space="0" w:color="000000"/>
+              <w:left w:val="single" w:sz="8" w:space="0" w:color="000000"/>
+              <w:bottom w:val="single" w:sz="8" w:space="0" w:color="000000"/>
+              <w:right w:val="single" w:sz="8" w:space="0" w:color="000000"/>
             </w:tcBorders>
-            <w:shd w:val="clear" w:color="auto" w:fill="bdc0bf"/>
+            <w:shd w:val="clear" w:color="auto" w:fill="BDC0BF"/>
             <w:tcMar>
-              <w:top w:type="dxa" w:w="100"/>
-              <w:left w:type="dxa" w:w="100"/>
-              <w:bottom w:type="dxa" w:w="100"/>
-              <w:right w:type="dxa" w:w="100"/>
+              <w:top w:w="100" w:type="dxa"/>
+              <w:left w:w="100" w:type="dxa"/>
+              <w:bottom w:w="100" w:type="dxa"/>
+              <w:right w:w="100" w:type="dxa"/>
             </w:tcMar>
             <w:vAlign w:val="center"/>
           </w:tcPr>
           <w:p>
             <w:pPr>
-              <w:pStyle w:val="Free Form"/>
-              <w:keepNext w:val="1"/>
+              <w:pStyle w:val="FreeForm"/>
+              <w:keepNext/>
               <w:jc w:val="center"/>
             </w:pPr>
             <w:r>
               <w:rPr>
-                <w:rFonts w:ascii="Helvetica" w:hAnsi="Helvetica"/>
                 <w:sz w:val="20"/>
                 <w:szCs w:val="20"/>
-                <w:rtl w:val="0"/>
               </w:rPr>
               <w:t>Paste the source URL here.</w:t>
             </w:r>
           </w:p>
           <w:p>
             <w:pPr>
-              <w:pStyle w:val="Free Form"/>
-              <w:keepNext w:val="1"/>
+              <w:pStyle w:val="FreeForm"/>
+              <w:keepNext/>
               <w:jc w:val="center"/>
             </w:pPr>
             <w:r>
               <w:rPr>
-                <w:rFonts w:ascii="Helvetica" w:hAnsi="Helvetica"/>
                 <w:sz w:val="20"/>
                 <w:szCs w:val="20"/>
-                <w:rtl w:val="0"/>
               </w:rPr>
               <w:t>The source URL must link directly to page the asset is downloaded from.</w:t>
             </w:r>
@@ -312,34 +291,36 @@
           <w:shd w:val="clear" w:color="auto" w:fill="auto"/>
         </w:tblPrEx>
         <w:trPr>
-          <w:trHeight w:val="1486" w:hRule="atLeast"/>
+          <w:trHeight w:val="1486"/>
         </w:trPr>
         <w:tc>
           <w:tcPr>
-            <w:tcW w:type="dxa" w:w="6988"/>
+            <w:tcW w:w="6988" w:type="dxa"/>
             <w:tcBorders>
-              <w:top w:val="single" w:color="000000" w:sz="8" w:space="0" w:shadow="0" w:frame="0"/>
-              <w:left w:val="single" w:color="000000" w:sz="8" w:space="0" w:shadow="0" w:frame="0"/>
-              <w:bottom w:val="single" w:color="000000" w:sz="8" w:space="0" w:shadow="0" w:frame="0"/>
-              <w:right w:val="single" w:color="000000" w:sz="8" w:space="0" w:shadow="0" w:frame="0"/>
+              <w:top w:val="single" w:sz="8" w:space="0" w:color="000000"/>
+              <w:left w:val="single" w:sz="8" w:space="0" w:color="000000"/>
+              <w:bottom w:val="single" w:sz="8" w:space="0" w:color="000000"/>
+              <w:right w:val="single" w:sz="8" w:space="0" w:color="000000"/>
             </w:tcBorders>
             <w:shd w:val="clear" w:color="auto" w:fill="auto"/>
             <w:tcMar>
-              <w:top w:type="dxa" w:w="100"/>
-              <w:left w:type="dxa" w:w="100"/>
-              <w:bottom w:type="dxa" w:w="100"/>
-              <w:right w:type="dxa" w:w="100"/>
+              <w:top w:w="100" w:type="dxa"/>
+              <w:left w:w="100" w:type="dxa"/>
+              <w:bottom w:w="100" w:type="dxa"/>
+              <w:right w:w="100" w:type="dxa"/>
             </w:tcMar>
-            <w:vAlign w:val="top"/>
           </w:tcPr>
           <w:p>
             <w:pPr>
-              <w:pStyle w:val="Free Form"/>
+              <w:pStyle w:val="FreeForm"/>
               <w:jc w:val="center"/>
             </w:pPr>
             <w:r>
+              <w:rPr>
+                <w:noProof/>
+              </w:rPr>
               <w:drawing>
-                <wp:inline distT="0" distB="0" distL="0" distR="0">
+                <wp:inline distT="0" distB="0" distL="0" distR="0" wp14:anchorId="0B1271D1" wp14:editId="5DA515D9">
                   <wp:extent cx="1333500" cy="896036"/>
                   <wp:effectExtent l="0" t="0" r="0" b="0"/>
                   <wp:docPr id="1073741825" name="officeArt object"/>
@@ -354,7 +335,7 @@
                           </pic:cNvPicPr>
                         </pic:nvPicPr>
                         <pic:blipFill>
-                          <a:blip r:embed="rId4">
+                          <a:blip r:embed="rId6">
                             <a:extLst/>
                           </a:blip>
                           <a:stretch>
@@ -385,56 +366,35 @@
         </w:tc>
         <w:tc>
           <w:tcPr>
-            <w:tcW w:type="dxa" w:w="6887"/>
+            <w:tcW w:w="6887" w:type="dxa"/>
             <w:tcBorders>
-              <w:top w:val="single" w:color="000000" w:sz="8" w:space="0" w:shadow="0" w:frame="0"/>
-              <w:left w:val="single" w:color="000000" w:sz="8" w:space="0" w:shadow="0" w:frame="0"/>
-              <w:bottom w:val="single" w:color="000000" w:sz="8" w:space="0" w:shadow="0" w:frame="0"/>
-              <w:right w:val="single" w:color="000000" w:sz="8" w:space="0" w:shadow="0" w:frame="0"/>
+              <w:top w:val="single" w:sz="8" w:space="0" w:color="000000"/>
+              <w:left w:val="single" w:sz="8" w:space="0" w:color="000000"/>
+              <w:bottom w:val="single" w:sz="8" w:space="0" w:color="000000"/>
+              <w:right w:val="single" w:sz="8" w:space="0" w:color="000000"/>
             </w:tcBorders>
             <w:shd w:val="clear" w:color="auto" w:fill="auto"/>
             <w:tcMar>
-              <w:top w:type="dxa" w:w="100"/>
-              <w:left w:type="dxa" w:w="100"/>
-              <w:bottom w:type="dxa" w:w="100"/>
-              <w:right w:type="dxa" w:w="100"/>
+              <w:top w:w="100" w:type="dxa"/>
+              <w:left w:w="100" w:type="dxa"/>
+              <w:bottom w:w="100" w:type="dxa"/>
+              <w:right w:w="100" w:type="dxa"/>
             </w:tcMar>
             <w:vAlign w:val="center"/>
           </w:tcPr>
           <w:p>
             <w:pPr>
-              <w:pStyle w:val="Free Form"/>
-            </w:pPr>
-            <w:r>
-              <w:rPr>
-                <w:rStyle w:val="Hyperlink.0"/>
-              </w:rPr>
-              <w:fldChar w:fldCharType="begin" w:fldLock="0"/>
-            </w:r>
-            <w:r>
-              <w:rPr>
-                <w:rStyle w:val="Hyperlink.0"/>
-              </w:rPr>
-              <w:instrText xml:space="preserve"> HYPERLINK "https://opengameart.org/content/meadow-background"</w:instrText>
-            </w:r>
-            <w:r>
-              <w:rPr>
-                <w:rStyle w:val="Hyperlink.0"/>
-              </w:rPr>
-              <w:fldChar w:fldCharType="separate" w:fldLock="0"/>
-            </w:r>
-            <w:r>
-              <w:rPr>
-                <w:rStyle w:val="Hyperlink.0"/>
-                <w:rtl w:val="0"/>
-                <w:lang w:val="en-US"/>
-              </w:rPr>
-              <w:t>https://opengameart.org/content/meadow-background</w:t>
-            </w:r>
-            <w:r>
-              <w:rPr/>
-              <w:fldChar w:fldCharType="end" w:fldLock="0"/>
-            </w:r>
+              <w:pStyle w:val="FreeForm"/>
+            </w:pPr>
+            <w:hyperlink r:id="rId7" w:history="1">
+              <w:r>
+                <w:rPr>
+                  <w:rStyle w:val="Hyperlink0"/>
+                  <w:lang w:val="en-US"/>
+                </w:rPr>
+                <w:t>https://opengameart.org/content/meadow-background</w:t>
+              </w:r>
+            </w:hyperlink>
           </w:p>
         </w:tc>
       </w:tr>
@@ -443,34 +403,36 @@
           <w:shd w:val="clear" w:color="auto" w:fill="auto"/>
         </w:tblPrEx>
         <w:trPr>
-          <w:trHeight w:val="1275" w:hRule="atLeast"/>
+          <w:trHeight w:val="1275"/>
         </w:trPr>
         <w:tc>
           <w:tcPr>
-            <w:tcW w:type="dxa" w:w="6988"/>
+            <w:tcW w:w="6988" w:type="dxa"/>
             <w:tcBorders>
-              <w:top w:val="single" w:color="000000" w:sz="8" w:space="0" w:shadow="0" w:frame="0"/>
-              <w:left w:val="single" w:color="000000" w:sz="8" w:space="0" w:shadow="0" w:frame="0"/>
-              <w:bottom w:val="single" w:color="000000" w:sz="8" w:space="0" w:shadow="0" w:frame="0"/>
-              <w:right w:val="single" w:color="000000" w:sz="8" w:space="0" w:shadow="0" w:frame="0"/>
+              <w:top w:val="single" w:sz="8" w:space="0" w:color="000000"/>
+              <w:left w:val="single" w:sz="8" w:space="0" w:color="000000"/>
+              <w:bottom w:val="single" w:sz="8" w:space="0" w:color="000000"/>
+              <w:right w:val="single" w:sz="8" w:space="0" w:color="000000"/>
             </w:tcBorders>
             <w:shd w:val="clear" w:color="auto" w:fill="auto"/>
             <w:tcMar>
-              <w:top w:type="dxa" w:w="100"/>
-              <w:left w:type="dxa" w:w="100"/>
-              <w:bottom w:type="dxa" w:w="100"/>
-              <w:right w:type="dxa" w:w="100"/>
+              <w:top w:w="100" w:type="dxa"/>
+              <w:left w:w="100" w:type="dxa"/>
+              <w:bottom w:w="100" w:type="dxa"/>
+              <w:right w:w="100" w:type="dxa"/>
             </w:tcMar>
-            <w:vAlign w:val="top"/>
           </w:tcPr>
           <w:p>
             <w:pPr>
-              <w:pStyle w:val="Free Form"/>
+              <w:pStyle w:val="FreeForm"/>
               <w:jc w:val="center"/>
             </w:pPr>
             <w:r>
+              <w:rPr>
+                <w:noProof/>
+              </w:rPr>
               <w:drawing>
-                <wp:inline distT="0" distB="0" distL="0" distR="0">
+                <wp:inline distT="0" distB="0" distL="0" distR="0" wp14:anchorId="21440525" wp14:editId="498611B7">
                   <wp:extent cx="571500" cy="571500"/>
                   <wp:effectExtent l="0" t="0" r="0" b="0"/>
                   <wp:docPr id="1073741826" name="officeArt object"/>
@@ -481,11 +443,11 @@
                         <pic:nvPicPr>
                           <pic:cNvPr id="1073741826" name="" descr="movie::file:///Users/russellgordon/Dropbox/_%202018-19/_%20ICS3U%202018-19/Unit%203/Greenfoot/Assessments/Assignment/Asset%20Tracking%20Form/07042176.wav"/>
                           <pic:cNvPicPr>
-                            <a:picLocks noChangeAspect="0"/>
+                            <a:picLocks/>
                           </pic:cNvPicPr>
                         </pic:nvPicPr>
                         <pic:blipFill>
-                          <a:blip r:embed="rId5">
+                          <a:blip r:embed="rId8">
                             <a:extLst/>
                           </a:blip>
                           <a:stretch>
@@ -516,57 +478,34 @@
         </w:tc>
         <w:tc>
           <w:tcPr>
-            <w:tcW w:type="dxa" w:w="6887"/>
+            <w:tcW w:w="6887" w:type="dxa"/>
             <w:tcBorders>
-              <w:top w:val="single" w:color="000000" w:sz="8" w:space="0" w:shadow="0" w:frame="0"/>
-              <w:left w:val="single" w:color="000000" w:sz="8" w:space="0" w:shadow="0" w:frame="0"/>
-              <w:bottom w:val="single" w:color="000000" w:sz="8" w:space="0" w:shadow="0" w:frame="0"/>
-              <w:right w:val="single" w:color="000000" w:sz="8" w:space="0" w:shadow="0" w:frame="0"/>
+              <w:top w:val="single" w:sz="8" w:space="0" w:color="000000"/>
+              <w:left w:val="single" w:sz="8" w:space="0" w:color="000000"/>
+              <w:bottom w:val="single" w:sz="8" w:space="0" w:color="000000"/>
+              <w:right w:val="single" w:sz="8" w:space="0" w:color="000000"/>
             </w:tcBorders>
             <w:shd w:val="clear" w:color="auto" w:fill="auto"/>
             <w:tcMar>
-              <w:top w:type="dxa" w:w="100"/>
-              <w:left w:type="dxa" w:w="100"/>
-              <w:bottom w:type="dxa" w:w="100"/>
-              <w:right w:type="dxa" w:w="100"/>
+              <w:top w:w="100" w:type="dxa"/>
+              <w:left w:w="100" w:type="dxa"/>
+              <w:bottom w:w="100" w:type="dxa"/>
+              <w:right w:w="100" w:type="dxa"/>
             </w:tcMar>
             <w:vAlign w:val="center"/>
           </w:tcPr>
           <w:p>
             <w:pPr>
               <w:pStyle w:val="Body"/>
-              <w:bidi w:val="0"/>
-            </w:pPr>
-            <w:r>
-              <w:rPr>
-                <w:rStyle w:val="Hyperlink.0"/>
-              </w:rPr>
-              <w:fldChar w:fldCharType="begin" w:fldLock="0"/>
-            </w:r>
-            <w:r>
-              <w:rPr>
-                <w:rStyle w:val="Hyperlink.0"/>
-              </w:rPr>
-              <w:instrText xml:space="preserve"> HYPERLINK "http://bbcsfx.acropolis.org.uk/?q=boing"</w:instrText>
-            </w:r>
-            <w:r>
-              <w:rPr>
-                <w:rStyle w:val="Hyperlink.0"/>
-              </w:rPr>
-              <w:fldChar w:fldCharType="separate" w:fldLock="0"/>
-            </w:r>
-            <w:r>
-              <w:rPr>
-                <w:rStyle w:val="Hyperlink.0"/>
-                <w:rtl w:val="0"/>
-              </w:rPr>
-              <w:t>http://bbcsfx.acropolis.org.uk/?q=boing</w:t>
-            </w:r>
-            <w:r>
-              <w:rPr/>
-              <w:fldChar w:fldCharType="end" w:fldLock="0"/>
-            </w:r>
-            <w:r/>
+            </w:pPr>
+            <w:hyperlink r:id="rId9" w:history="1">
+              <w:r>
+                <w:rPr>
+                  <w:rStyle w:val="Hyperlink0"/>
+                </w:rPr>
+                <w:t>http://bbcsfx.acropolis.org.uk/?q=boing</w:t>
+              </w:r>
+            </w:hyperlink>
           </w:p>
         </w:tc>
       </w:tr>
@@ -575,47 +514,74 @@
           <w:shd w:val="clear" w:color="auto" w:fill="auto"/>
         </w:tblPrEx>
         <w:trPr>
-          <w:trHeight w:val="300" w:hRule="atLeast"/>
+          <w:trHeight w:val="300"/>
         </w:trPr>
         <w:tc>
           <w:tcPr>
-            <w:tcW w:type="dxa" w:w="6988"/>
+            <w:tcW w:w="6988" w:type="dxa"/>
             <w:tcBorders>
-              <w:top w:val="single" w:color="000000" w:sz="8" w:space="0" w:shadow="0" w:frame="0"/>
-              <w:left w:val="single" w:color="000000" w:sz="8" w:space="0" w:shadow="0" w:frame="0"/>
-              <w:bottom w:val="single" w:color="000000" w:sz="8" w:space="0" w:shadow="0" w:frame="0"/>
-              <w:right w:val="single" w:color="000000" w:sz="8" w:space="0" w:shadow="0" w:frame="0"/>
+              <w:top w:val="single" w:sz="8" w:space="0" w:color="000000"/>
+              <w:left w:val="single" w:sz="8" w:space="0" w:color="000000"/>
+              <w:bottom w:val="single" w:sz="8" w:space="0" w:color="000000"/>
+              <w:right w:val="single" w:sz="8" w:space="0" w:color="000000"/>
             </w:tcBorders>
             <w:shd w:val="clear" w:color="auto" w:fill="auto"/>
             <w:tcMar>
-              <w:top w:type="dxa" w:w="100"/>
-              <w:left w:type="dxa" w:w="100"/>
-              <w:bottom w:type="dxa" w:w="100"/>
-              <w:right w:type="dxa" w:w="100"/>
+              <w:top w:w="100" w:type="dxa"/>
+              <w:left w:w="100" w:type="dxa"/>
+              <w:bottom w:w="100" w:type="dxa"/>
+              <w:right w:w="100" w:type="dxa"/>
             </w:tcMar>
-            <w:vAlign w:val="top"/>
           </w:tcPr>
           <w:p/>
         </w:tc>
         <w:tc>
           <w:tcPr>
-            <w:tcW w:type="dxa" w:w="6887"/>
+            <w:tcW w:w="6887" w:type="dxa"/>
             <w:tcBorders>
-              <w:top w:val="single" w:color="000000" w:sz="8" w:space="0" w:shadow="0" w:frame="0"/>
-              <w:left w:val="single" w:color="000000" w:sz="8" w:space="0" w:shadow="0" w:frame="0"/>
-              <w:bottom w:val="single" w:color="000000" w:sz="8" w:space="0" w:shadow="0" w:frame="0"/>
-              <w:right w:val="single" w:color="000000" w:sz="8" w:space="0" w:shadow="0" w:frame="0"/>
+              <w:top w:val="single" w:sz="8" w:space="0" w:color="000000"/>
+              <w:left w:val="single" w:sz="8" w:space="0" w:color="000000"/>
+              <w:bottom w:val="single" w:sz="8" w:space="0" w:color="000000"/>
+              <w:right w:val="single" w:sz="8" w:space="0" w:color="000000"/>
             </w:tcBorders>
             <w:shd w:val="clear" w:color="auto" w:fill="auto"/>
             <w:tcMar>
-              <w:top w:type="dxa" w:w="100"/>
-              <w:left w:type="dxa" w:w="100"/>
-              <w:bottom w:type="dxa" w:w="100"/>
-              <w:right w:type="dxa" w:w="100"/>
+              <w:top w:w="100" w:type="dxa"/>
+              <w:left w:w="100" w:type="dxa"/>
+              <w:bottom w:w="100" w:type="dxa"/>
+              <w:right w:w="100" w:type="dxa"/>
             </w:tcMar>
             <w:vAlign w:val="center"/>
           </w:tcPr>
-          <w:p/>
+          <w:p>
+            <w:pPr>
+              <w:rPr>
+                <w:lang w:val="en-CA" w:eastAsia="zh-TW"/>
+              </w:rPr>
+            </w:pPr>
+            <w:hyperlink r:id="rId10" w:history="1">
+              <w:r>
+                <w:rPr>
+                  <w:rStyle w:val="Hyperlink"/>
+                </w:rPr>
+                <w:t>https://freesound.org/people/kaonaya/sounds/131348/</w:t>
+              </w:r>
+            </w:hyperlink>
+          </w:p>
+          <w:p>
+            <w:pPr>
+              <w:rPr>
+                <w:lang w:val="en-CA" w:eastAsia="zh-TW"/>
+              </w:rPr>
+            </w:pPr>
+          </w:p>
+          <w:p>
+            <w:pPr>
+              <w:rPr>
+                <w:lang w:val="en-CA"/>
+              </w:rPr>
+            </w:pPr>
+          </w:p>
         </w:tc>
       </w:tr>
       <w:tr>
@@ -623,47 +589,176 @@
           <w:shd w:val="clear" w:color="auto" w:fill="auto"/>
         </w:tblPrEx>
         <w:trPr>
-          <w:trHeight w:val="300" w:hRule="atLeast"/>
+          <w:trHeight w:val="300"/>
         </w:trPr>
         <w:tc>
           <w:tcPr>
-            <w:tcW w:type="dxa" w:w="6988"/>
+            <w:tcW w:w="6988" w:type="dxa"/>
             <w:tcBorders>
-              <w:top w:val="single" w:color="000000" w:sz="8" w:space="0" w:shadow="0" w:frame="0"/>
-              <w:left w:val="single" w:color="000000" w:sz="8" w:space="0" w:shadow="0" w:frame="0"/>
-              <w:bottom w:val="single" w:color="000000" w:sz="8" w:space="0" w:shadow="0" w:frame="0"/>
-              <w:right w:val="single" w:color="000000" w:sz="8" w:space="0" w:shadow="0" w:frame="0"/>
+              <w:top w:val="single" w:sz="8" w:space="0" w:color="000000"/>
+              <w:left w:val="single" w:sz="8" w:space="0" w:color="000000"/>
+              <w:bottom w:val="single" w:sz="8" w:space="0" w:color="000000"/>
+              <w:right w:val="single" w:sz="8" w:space="0" w:color="000000"/>
             </w:tcBorders>
             <w:shd w:val="clear" w:color="auto" w:fill="auto"/>
             <w:tcMar>
-              <w:top w:type="dxa" w:w="100"/>
-              <w:left w:type="dxa" w:w="100"/>
-              <w:bottom w:type="dxa" w:w="100"/>
-              <w:right w:type="dxa" w:w="100"/>
+              <w:top w:w="100" w:type="dxa"/>
+              <w:left w:w="100" w:type="dxa"/>
+              <w:bottom w:w="100" w:type="dxa"/>
+              <w:right w:w="100" w:type="dxa"/>
             </w:tcMar>
-            <w:vAlign w:val="top"/>
           </w:tcPr>
           <w:p/>
         </w:tc>
         <w:tc>
           <w:tcPr>
-            <w:tcW w:type="dxa" w:w="6887"/>
+            <w:tcW w:w="6887" w:type="dxa"/>
             <w:tcBorders>
-              <w:top w:val="single" w:color="000000" w:sz="8" w:space="0" w:shadow="0" w:frame="0"/>
-              <w:left w:val="single" w:color="000000" w:sz="8" w:space="0" w:shadow="0" w:frame="0"/>
-              <w:bottom w:val="single" w:color="000000" w:sz="8" w:space="0" w:shadow="0" w:frame="0"/>
-              <w:right w:val="single" w:color="000000" w:sz="8" w:space="0" w:shadow="0" w:frame="0"/>
+              <w:top w:val="single" w:sz="8" w:space="0" w:color="000000"/>
+              <w:left w:val="single" w:sz="8" w:space="0" w:color="000000"/>
+              <w:bottom w:val="single" w:sz="8" w:space="0" w:color="000000"/>
+              <w:right w:val="single" w:sz="8" w:space="0" w:color="000000"/>
             </w:tcBorders>
             <w:shd w:val="clear" w:color="auto" w:fill="auto"/>
             <w:tcMar>
-              <w:top w:type="dxa" w:w="100"/>
-              <w:left w:type="dxa" w:w="100"/>
-              <w:bottom w:type="dxa" w:w="100"/>
-              <w:right w:type="dxa" w:w="100"/>
+              <w:top w:w="100" w:type="dxa"/>
+              <w:left w:w="100" w:type="dxa"/>
+              <w:bottom w:w="100" w:type="dxa"/>
+              <w:right w:w="100" w:type="dxa"/>
             </w:tcMar>
             <w:vAlign w:val="center"/>
           </w:tcPr>
-          <w:p/>
+          <w:p>
+            <w:pPr>
+              <w:rPr>
+                <w:lang w:val="en-CA" w:eastAsia="zh-TW"/>
+              </w:rPr>
+            </w:pPr>
+            <w:hyperlink r:id="rId11" w:history="1">
+              <w:r>
+                <w:rPr>
+                  <w:rStyle w:val="Hyperlink"/>
+                </w:rPr>
+                <w:t>https://freesound.org/people/15GPanskaKacovaBarbora/sounds/461169/</w:t>
+              </w:r>
+            </w:hyperlink>
+          </w:p>
+          <w:p>
+            <w:pPr>
+              <w:rPr>
+                <w:lang w:val="en-CA"/>
+              </w:rPr>
+            </w:pPr>
+          </w:p>
+          <w:p>
+            <w:pPr>
+              <w:rPr>
+                <w:lang w:val="en-CA"/>
+              </w:rPr>
+            </w:pPr>
+          </w:p>
+          <w:p>
+            <w:pPr>
+              <w:rPr>
+                <w:lang w:val="en-CA"/>
+              </w:rPr>
+            </w:pPr>
+          </w:p>
+          <w:p>
+            <w:pPr>
+              <w:rPr>
+                <w:lang w:val="en-CA"/>
+              </w:rPr>
+            </w:pPr>
+          </w:p>
+          <w:p>
+            <w:pPr>
+              <w:rPr>
+                <w:lang w:val="en-CA"/>
+              </w:rPr>
+            </w:pPr>
+          </w:p>
+          <w:p>
+            <w:pPr>
+              <w:rPr>
+                <w:lang w:val="en-CA"/>
+              </w:rPr>
+            </w:pPr>
+          </w:p>
+          <w:p>
+            <w:pPr>
+              <w:rPr>
+                <w:lang w:val="en-CA" w:eastAsia="zh-TW"/>
+              </w:rPr>
+            </w:pPr>
+            <w:hyperlink r:id="rId12" w:history="1">
+              <w:r>
+                <w:rPr>
+                  <w:rStyle w:val="Hyperlink"/>
+                </w:rPr>
+                <w:t>https://freesound.org/people/barkenov/sounds/251231/</w:t>
+              </w:r>
+            </w:hyperlink>
+          </w:p>
+          <w:p>
+            <w:pPr>
+              <w:rPr>
+                <w:lang w:val="en-CA"/>
+              </w:rPr>
+            </w:pPr>
+          </w:p>
+          <w:p>
+            <w:pPr>
+              <w:rPr>
+                <w:lang w:val="en-CA"/>
+              </w:rPr>
+            </w:pPr>
+          </w:p>
+          <w:p>
+            <w:pPr>
+              <w:rPr>
+                <w:lang w:val="en-CA"/>
+              </w:rPr>
+            </w:pPr>
+          </w:p>
+          <w:p>
+            <w:pPr>
+              <w:rPr>
+                <w:lang w:val="en-CA"/>
+              </w:rPr>
+            </w:pPr>
+          </w:p>
+          <w:p>
+            <w:pPr>
+              <w:rPr>
+                <w:lang w:val="en-CA"/>
+              </w:rPr>
+            </w:pPr>
+          </w:p>
+          <w:p>
+            <w:pPr>
+              <w:rPr>
+                <w:lang w:val="en-CA" w:eastAsia="zh-TW"/>
+              </w:rPr>
+            </w:pPr>
+            <w:hyperlink r:id="rId13" w:history="1">
+              <w:r>
+                <w:rPr>
+                  <w:rStyle w:val="Hyperlink"/>
+                </w:rPr>
+                <w:t>https://freesound.org/people/dersuperanton/sounds/435864/</w:t>
+              </w:r>
+            </w:hyperlink>
+          </w:p>
+          <w:p>
+            <w:pPr>
+              <w:rPr>
+                <w:lang w:val="en-CA"/>
+              </w:rPr>
+            </w:pPr>
+            <w:bookmarkStart w:id="0" w:name="_GoBack"/>
+            <w:bookmarkEnd w:id="0"/>
+          </w:p>
         </w:tc>
       </w:tr>
     </w:tbl>
@@ -672,173 +767,206 @@
         <w:pStyle w:val="Body"/>
         <w:spacing w:after="160" w:line="312" w:lineRule="auto"/>
       </w:pPr>
-      <w:r>
-        <w:rPr>
-          <w:sz w:val="20"/>
-          <w:szCs w:val="20"/>
-        </w:rPr>
-      </w:r>
     </w:p>
     <w:sectPr>
-      <w:headerReference w:type="default" r:id="rId6"/>
-      <w:footerReference w:type="default" r:id="rId7"/>
+      <w:headerReference w:type="even" r:id="rId14"/>
+      <w:headerReference w:type="default" r:id="rId15"/>
+      <w:footerReference w:type="even" r:id="rId16"/>
+      <w:footerReference w:type="default" r:id="rId17"/>
+      <w:headerReference w:type="first" r:id="rId18"/>
+      <w:footerReference w:type="first" r:id="rId19"/>
       <w:pgSz w:w="15840" w:h="12240" w:orient="landscape"/>
-      <w:pgMar w:top="1440" w:right="640" w:bottom="1440" w:left="600" w:header="720" w:footer="864"/>
-      <w:bidi w:val="0"/>
+      <w:pgMar w:top="1440" w:right="640" w:bottom="1440" w:left="600" w:header="720" w:footer="864" w:gutter="0"/>
+      <w:cols w:space="720"/>
     </w:sectPr>
   </w:body>
 </w:document>
 </file>
 
+<file path=word/endnotes.xml><?xml version="1.0" encoding="utf-8"?>
+<w:endnotes xmlns:wpc="http://schemas.microsoft.com/office/word/2010/wordprocessingCanvas" xmlns:cx="http://schemas.microsoft.com/office/drawing/2014/chartex" xmlns:cx1="http://schemas.microsoft.com/office/drawing/2015/9/8/chartex" xmlns:cx2="http://schemas.microsoft.com/office/drawing/2015/10/21/chartex" xmlns:cx3="http://schemas.microsoft.com/office/drawing/2016/5/9/chartex" xmlns:cx4="http://schemas.microsoft.com/office/drawing/2016/5/10/chartex" xmlns:cx5="http://schemas.microsoft.com/office/drawing/2016/5/11/chartex" xmlns:cx6="http://schemas.microsoft.com/office/drawing/2016/5/12/chartex" xmlns:cx7="http://schemas.microsoft.com/office/drawing/2016/5/13/chartex" xmlns:cx8="http://schemas.microsoft.com/office/drawing/2016/5/14/chartex" xmlns:mc="http://schemas.openxmlformats.org/markup-compatibility/2006" xmlns:aink="http://schemas.microsoft.com/office/drawing/2016/ink" xmlns:am3d="http://schemas.microsoft.com/office/drawing/2017/model3d" xmlns:o="urn:schemas-microsoft-com:office:office" xmlns:r="http://schemas.openxmlformats.org/officeDocument/2006/relationships" xmlns:m="http://schemas.openxmlformats.org/officeDocument/2006/math" xmlns:v="urn:schemas-microsoft-com:vml" xmlns:wp14="http://schemas.microsoft.com/office/word/2010/wordprocessingDrawing" xmlns:wp="http://schemas.openxmlformats.org/drawingml/2006/wordprocessingDrawing" xmlns:w10="urn:schemas-microsoft-com:office:word" xmlns:w="http://schemas.openxmlformats.org/wordprocessingml/2006/main" xmlns:w14="http://schemas.microsoft.com/office/word/2010/wordml" xmlns:w15="http://schemas.microsoft.com/office/word/2012/wordml" xmlns:w16cid="http://schemas.microsoft.com/office/word/2016/wordml/cid" xmlns:w16se="http://schemas.microsoft.com/office/word/2015/wordml/symex" xmlns:wpg="http://schemas.microsoft.com/office/word/2010/wordprocessingGroup" xmlns:wpi="http://schemas.microsoft.com/office/word/2010/wordprocessingInk" xmlns:wne="http://schemas.microsoft.com/office/word/2006/wordml" xmlns:wps="http://schemas.microsoft.com/office/word/2010/wordprocessingShape" mc:Ignorable="w14 w15 w16se w16cid wp14">
+  <w:endnote w:type="separator" w:id="-1">
+    <w:p>
+      <w:r>
+        <w:separator/>
+      </w:r>
+    </w:p>
+  </w:endnote>
+  <w:endnote w:type="continuationSeparator" w:id="0">
+    <w:p>
+      <w:r>
+        <w:continuationSeparator/>
+      </w:r>
+    </w:p>
+  </w:endnote>
+</w:endnotes>
+</file>
+
 <file path=word/footer1.xml><?xml version="1.0" encoding="utf-8"?>
-<w:ftr xmlns:r="http://schemas.openxmlformats.org/officeDocument/2006/relationships" xmlns:wp="http://schemas.openxmlformats.org/drawingml/2006/wordprocessingDrawing" xmlns:w="http://schemas.openxmlformats.org/wordprocessingml/2006/main" xmlns:w10="urn:schemas-microsoft-com:office:word" xmlns:w14="http://schemas.microsoft.com/office/word/2010/wordml" xmlns:wps="http://schemas.microsoft.com/office/word/2010/wordprocessingShape" xmlns:wpg="http://schemas.microsoft.com/office/word/2010/wordprocessingGroup" xmlns:mc="http://schemas.openxmlformats.org/markup-compatibility/2006" xmlns:v="urn:schemas-microsoft-com:vml" xmlns:o="urn:schemas-microsoft-com:office:office" xmlns:m="http://schemas.openxmlformats.org/officeDocument/2006/math" mc:Ignorable="w14">
+<w:ftr xmlns:wpc="http://schemas.microsoft.com/office/word/2010/wordprocessingCanvas" xmlns:cx="http://schemas.microsoft.com/office/drawing/2014/chartex" xmlns:cx1="http://schemas.microsoft.com/office/drawing/2015/9/8/chartex" xmlns:cx2="http://schemas.microsoft.com/office/drawing/2015/10/21/chartex" xmlns:cx3="http://schemas.microsoft.com/office/drawing/2016/5/9/chartex" xmlns:cx4="http://schemas.microsoft.com/office/drawing/2016/5/10/chartex" xmlns:cx5="http://schemas.microsoft.com/office/drawing/2016/5/11/chartex" xmlns:cx6="http://schemas.microsoft.com/office/drawing/2016/5/12/chartex" xmlns:cx7="http://schemas.microsoft.com/office/drawing/2016/5/13/chartex" xmlns:cx8="http://schemas.microsoft.com/office/drawing/2016/5/14/chartex" xmlns:mc="http://schemas.openxmlformats.org/markup-compatibility/2006" xmlns:aink="http://schemas.microsoft.com/office/drawing/2016/ink" xmlns:am3d="http://schemas.microsoft.com/office/drawing/2017/model3d" xmlns:o="urn:schemas-microsoft-com:office:office" xmlns:r="http://schemas.openxmlformats.org/officeDocument/2006/relationships" xmlns:m="http://schemas.openxmlformats.org/officeDocument/2006/math" xmlns:v="urn:schemas-microsoft-com:vml" xmlns:wp14="http://schemas.microsoft.com/office/word/2010/wordprocessingDrawing" xmlns:wp="http://schemas.openxmlformats.org/drawingml/2006/wordprocessingDrawing" xmlns:w10="urn:schemas-microsoft-com:office:word" xmlns:w="http://schemas.openxmlformats.org/wordprocessingml/2006/main" xmlns:w14="http://schemas.microsoft.com/office/word/2010/wordml" xmlns:w15="http://schemas.microsoft.com/office/word/2012/wordml" xmlns:w16cid="http://schemas.microsoft.com/office/word/2016/wordml/cid" xmlns:w16se="http://schemas.microsoft.com/office/word/2015/wordml/symex" xmlns:wpg="http://schemas.microsoft.com/office/word/2010/wordprocessingGroup" xmlns:wpi="http://schemas.microsoft.com/office/word/2010/wordprocessingInk" xmlns:wne="http://schemas.microsoft.com/office/word/2006/wordml" xmlns:wps="http://schemas.microsoft.com/office/word/2010/wordprocessingShape" mc:Ignorable="w14 w15 w16se w16cid wp14">
   <w:p>
     <w:pPr>
-      <w:pStyle w:val="Header &amp; Footer"/>
+      <w:pStyle w:val="Footer"/>
+    </w:pPr>
+  </w:p>
+</w:ftr>
+</file>
+
+<file path=word/footer2.xml><?xml version="1.0" encoding="utf-8"?>
+<w:ftr xmlns:wpc="http://schemas.microsoft.com/office/word/2010/wordprocessingCanvas" xmlns:cx="http://schemas.microsoft.com/office/drawing/2014/chartex" xmlns:cx1="http://schemas.microsoft.com/office/drawing/2015/9/8/chartex" xmlns:cx2="http://schemas.microsoft.com/office/drawing/2015/10/21/chartex" xmlns:cx3="http://schemas.microsoft.com/office/drawing/2016/5/9/chartex" xmlns:cx4="http://schemas.microsoft.com/office/drawing/2016/5/10/chartex" xmlns:cx5="http://schemas.microsoft.com/office/drawing/2016/5/11/chartex" xmlns:cx6="http://schemas.microsoft.com/office/drawing/2016/5/12/chartex" xmlns:cx7="http://schemas.microsoft.com/office/drawing/2016/5/13/chartex" xmlns:cx8="http://schemas.microsoft.com/office/drawing/2016/5/14/chartex" xmlns:mc="http://schemas.openxmlformats.org/markup-compatibility/2006" xmlns:aink="http://schemas.microsoft.com/office/drawing/2016/ink" xmlns:am3d="http://schemas.microsoft.com/office/drawing/2017/model3d" xmlns:o="urn:schemas-microsoft-com:office:office" xmlns:r="http://schemas.openxmlformats.org/officeDocument/2006/relationships" xmlns:m="http://schemas.openxmlformats.org/officeDocument/2006/math" xmlns:v="urn:schemas-microsoft-com:vml" xmlns:wp14="http://schemas.microsoft.com/office/word/2010/wordprocessingDrawing" xmlns:wp="http://schemas.openxmlformats.org/drawingml/2006/wordprocessingDrawing" xmlns:w10="urn:schemas-microsoft-com:office:word" xmlns:w="http://schemas.openxmlformats.org/wordprocessingml/2006/main" xmlns:w14="http://schemas.microsoft.com/office/word/2010/wordml" xmlns:w15="http://schemas.microsoft.com/office/word/2012/wordml" xmlns:w16cid="http://schemas.microsoft.com/office/word/2016/wordml/cid" xmlns:w16se="http://schemas.microsoft.com/office/word/2015/wordml/symex" xmlns:wpg="http://schemas.microsoft.com/office/word/2010/wordprocessingGroup" xmlns:wpi="http://schemas.microsoft.com/office/word/2010/wordprocessingInk" xmlns:wne="http://schemas.microsoft.com/office/word/2006/wordml" xmlns:wps="http://schemas.microsoft.com/office/word/2010/wordprocessingShape" mc:Ignorable="w14 w15 w16se w16cid wp14">
+  <w:p>
+    <w:pPr>
+      <w:pStyle w:val="HeaderFooter"/>
       <w:tabs>
+        <w:tab w:val="clear" w:pos="9360"/>
         <w:tab w:val="center" w:pos="6480"/>
         <w:tab w:val="right" w:pos="14600"/>
-        <w:tab w:val="clear" w:pos="9360"/>
       </w:tabs>
     </w:pPr>
     <w:r>
-      <w:rPr>
-        <w:rtl w:val="0"/>
-        <w:lang w:val="en-US"/>
-      </w:rPr>
       <w:t>ICS3U</w:t>
     </w:r>
     <w:r>
       <w:rPr>
-        <w:rtl w:val="0"/>
         <w:lang w:val="da-DK"/>
       </w:rPr>
       <w:tab/>
-      <w:t>Asset Tracking Form</w:t>
+      <w:t>Asset Tracking</w:t>
+    </w:r>
+    <w:r>
+      <w:rPr>
+        <w:lang w:val="da-DK"/>
+      </w:rPr>
+      <w:t xml:space="preserve"> Form</w:t>
+    </w:r>
+    <w:r>
+      <w:rPr>
+        <w:lang w:val="da-DK"/>
+      </w:rPr>
       <w:tab/>
       <w:t xml:space="preserve">Page </w:t>
     </w:r>
     <w:r>
-      <w:rPr/>
-      <w:fldChar w:fldCharType="begin" w:fldLock="0"/>
+      <w:fldChar w:fldCharType="begin"/>
     </w:r>
     <w:r>
       <w:instrText xml:space="preserve"> PAGE </w:instrText>
     </w:r>
     <w:r>
-      <w:rPr/>
-      <w:fldChar w:fldCharType="separate" w:fldLock="0"/>
+      <w:fldChar w:fldCharType="separate"/>
     </w:r>
     <w:r>
       <w:t>1</w:t>
     </w:r>
     <w:r>
-      <w:rPr/>
-      <w:fldChar w:fldCharType="end" w:fldLock="0"/>
+      <w:fldChar w:fldCharType="end"/>
     </w:r>
     <w:r>
-      <w:rPr>
-        <w:rtl w:val="0"/>
-        <w:lang w:val="en-US"/>
-      </w:rPr>
       <w:t xml:space="preserve"> of </w:t>
     </w:r>
     <w:r>
-      <w:rPr/>
-      <w:fldChar w:fldCharType="begin" w:fldLock="0"/>
+      <w:fldChar w:fldCharType="begin"/>
     </w:r>
     <w:r>
       <w:instrText xml:space="preserve"> NUMPAGES </w:instrText>
     </w:r>
     <w:r>
-      <w:rPr/>
-      <w:fldChar w:fldCharType="separate" w:fldLock="0"/>
+      <w:fldChar w:fldCharType="separate"/>
     </w:r>
     <w:r>
       <w:t>1</w:t>
     </w:r>
     <w:r>
-      <w:rPr/>
-      <w:fldChar w:fldCharType="end" w:fldLock="0"/>
+      <w:fldChar w:fldCharType="end"/>
     </w:r>
   </w:p>
 </w:ftr>
 </file>
 
-<file path=word/header1.xml><?xml version="1.0" encoding="utf-8"?>
-<w:hdr xmlns:r="http://schemas.openxmlformats.org/officeDocument/2006/relationships" xmlns:wp="http://schemas.openxmlformats.org/drawingml/2006/wordprocessingDrawing" xmlns:w="http://schemas.openxmlformats.org/wordprocessingml/2006/main" xmlns:w10="urn:schemas-microsoft-com:office:word" xmlns:w14="http://schemas.microsoft.com/office/word/2010/wordml" xmlns:wps="http://schemas.microsoft.com/office/word/2010/wordprocessingShape" xmlns:wpg="http://schemas.microsoft.com/office/word/2010/wordprocessingGroup" xmlns:mc="http://schemas.openxmlformats.org/markup-compatibility/2006" xmlns:v="urn:schemas-microsoft-com:vml" xmlns:o="urn:schemas-microsoft-com:office:office" xmlns:m="http://schemas.openxmlformats.org/officeDocument/2006/math" mc:Ignorable="w14">
+<file path=word/footer3.xml><?xml version="1.0" encoding="utf-8"?>
+<w:ftr xmlns:wpc="http://schemas.microsoft.com/office/word/2010/wordprocessingCanvas" xmlns:cx="http://schemas.microsoft.com/office/drawing/2014/chartex" xmlns:cx1="http://schemas.microsoft.com/office/drawing/2015/9/8/chartex" xmlns:cx2="http://schemas.microsoft.com/office/drawing/2015/10/21/chartex" xmlns:cx3="http://schemas.microsoft.com/office/drawing/2016/5/9/chartex" xmlns:cx4="http://schemas.microsoft.com/office/drawing/2016/5/10/chartex" xmlns:cx5="http://schemas.microsoft.com/office/drawing/2016/5/11/chartex" xmlns:cx6="http://schemas.microsoft.com/office/drawing/2016/5/12/chartex" xmlns:cx7="http://schemas.microsoft.com/office/drawing/2016/5/13/chartex" xmlns:cx8="http://schemas.microsoft.com/office/drawing/2016/5/14/chartex" xmlns:mc="http://schemas.openxmlformats.org/markup-compatibility/2006" xmlns:aink="http://schemas.microsoft.com/office/drawing/2016/ink" xmlns:am3d="http://schemas.microsoft.com/office/drawing/2017/model3d" xmlns:o="urn:schemas-microsoft-com:office:office" xmlns:r="http://schemas.openxmlformats.org/officeDocument/2006/relationships" xmlns:m="http://schemas.openxmlformats.org/officeDocument/2006/math" xmlns:v="urn:schemas-microsoft-com:vml" xmlns:wp14="http://schemas.microsoft.com/office/word/2010/wordprocessingDrawing" xmlns:wp="http://schemas.openxmlformats.org/drawingml/2006/wordprocessingDrawing" xmlns:w10="urn:schemas-microsoft-com:office:word" xmlns:w="http://schemas.openxmlformats.org/wordprocessingml/2006/main" xmlns:w14="http://schemas.microsoft.com/office/word/2010/wordml" xmlns:w15="http://schemas.microsoft.com/office/word/2012/wordml" xmlns:w16cid="http://schemas.microsoft.com/office/word/2016/wordml/cid" xmlns:w16se="http://schemas.microsoft.com/office/word/2015/wordml/symex" xmlns:wpg="http://schemas.microsoft.com/office/word/2010/wordprocessingGroup" xmlns:wpi="http://schemas.microsoft.com/office/word/2010/wordprocessingInk" xmlns:wne="http://schemas.microsoft.com/office/word/2006/wordml" xmlns:wps="http://schemas.microsoft.com/office/word/2010/wordprocessingShape" mc:Ignorable="w14 w15 w16se w16cid wp14">
   <w:p>
     <w:pPr>
-      <w:pStyle w:val="Header &amp; Footer"/>
+      <w:pStyle w:val="Footer"/>
+    </w:pPr>
+  </w:p>
+</w:ftr>
+</file>
+
+<file path=word/footnotes.xml><?xml version="1.0" encoding="utf-8"?>
+<w:footnotes xmlns:wpc="http://schemas.microsoft.com/office/word/2010/wordprocessingCanvas" xmlns:cx="http://schemas.microsoft.com/office/drawing/2014/chartex" xmlns:cx1="http://schemas.microsoft.com/office/drawing/2015/9/8/chartex" xmlns:cx2="http://schemas.microsoft.com/office/drawing/2015/10/21/chartex" xmlns:cx3="http://schemas.microsoft.com/office/drawing/2016/5/9/chartex" xmlns:cx4="http://schemas.microsoft.com/office/drawing/2016/5/10/chartex" xmlns:cx5="http://schemas.microsoft.com/office/drawing/2016/5/11/chartex" xmlns:cx6="http://schemas.microsoft.com/office/drawing/2016/5/12/chartex" xmlns:cx7="http://schemas.microsoft.com/office/drawing/2016/5/13/chartex" xmlns:cx8="http://schemas.microsoft.com/office/drawing/2016/5/14/chartex" xmlns:mc="http://schemas.openxmlformats.org/markup-compatibility/2006" xmlns:aink="http://schemas.microsoft.com/office/drawing/2016/ink" xmlns:am3d="http://schemas.microsoft.com/office/drawing/2017/model3d" xmlns:o="urn:schemas-microsoft-com:office:office" xmlns:r="http://schemas.openxmlformats.org/officeDocument/2006/relationships" xmlns:m="http://schemas.openxmlformats.org/officeDocument/2006/math" xmlns:v="urn:schemas-microsoft-com:vml" xmlns:wp14="http://schemas.microsoft.com/office/word/2010/wordprocessingDrawing" xmlns:wp="http://schemas.openxmlformats.org/drawingml/2006/wordprocessingDrawing" xmlns:w10="urn:schemas-microsoft-com:office:word" xmlns:w="http://schemas.openxmlformats.org/wordprocessingml/2006/main" xmlns:w14="http://schemas.microsoft.com/office/word/2010/wordml" xmlns:w15="http://schemas.microsoft.com/office/word/2012/wordml" xmlns:w16cid="http://schemas.microsoft.com/office/word/2016/wordml/cid" xmlns:w16se="http://schemas.microsoft.com/office/word/2015/wordml/symex" xmlns:wpg="http://schemas.microsoft.com/office/word/2010/wordprocessingGroup" xmlns:wpi="http://schemas.microsoft.com/office/word/2010/wordprocessingInk" xmlns:wne="http://schemas.microsoft.com/office/word/2006/wordml" xmlns:wps="http://schemas.microsoft.com/office/word/2010/wordprocessingShape" mc:Ignorable="w14 w15 w16se w16cid wp14">
+  <w:footnote w:type="separator" w:id="-1">
+    <w:p>
+      <w:r>
+        <w:separator/>
+      </w:r>
+    </w:p>
+  </w:footnote>
+  <w:footnote w:type="continuationSeparator" w:id="0">
+    <w:p>
+      <w:r>
+        <w:continuationSeparator/>
+      </w:r>
+    </w:p>
+  </w:footnote>
+</w:footnotes>
+</file>
+
+<file path=word/header1.xml><?xml version="1.0" encoding="utf-8"?>
+<w:hdr xmlns:wpc="http://schemas.microsoft.com/office/word/2010/wordprocessingCanvas" xmlns:cx="http://schemas.microsoft.com/office/drawing/2014/chartex" xmlns:cx1="http://schemas.microsoft.com/office/drawing/2015/9/8/chartex" xmlns:cx2="http://schemas.microsoft.com/office/drawing/2015/10/21/chartex" xmlns:cx3="http://schemas.microsoft.com/office/drawing/2016/5/9/chartex" xmlns:cx4="http://schemas.microsoft.com/office/drawing/2016/5/10/chartex" xmlns:cx5="http://schemas.microsoft.com/office/drawing/2016/5/11/chartex" xmlns:cx6="http://schemas.microsoft.com/office/drawing/2016/5/12/chartex" xmlns:cx7="http://schemas.microsoft.com/office/drawing/2016/5/13/chartex" xmlns:cx8="http://schemas.microsoft.com/office/drawing/2016/5/14/chartex" xmlns:mc="http://schemas.openxmlformats.org/markup-compatibility/2006" xmlns:aink="http://schemas.microsoft.com/office/drawing/2016/ink" xmlns:am3d="http://schemas.microsoft.com/office/drawing/2017/model3d" xmlns:o="urn:schemas-microsoft-com:office:office" xmlns:r="http://schemas.openxmlformats.org/officeDocument/2006/relationships" xmlns:m="http://schemas.openxmlformats.org/officeDocument/2006/math" xmlns:v="urn:schemas-microsoft-com:vml" xmlns:wp14="http://schemas.microsoft.com/office/word/2010/wordprocessingDrawing" xmlns:wp="http://schemas.openxmlformats.org/drawingml/2006/wordprocessingDrawing" xmlns:w10="urn:schemas-microsoft-com:office:word" xmlns:w="http://schemas.openxmlformats.org/wordprocessingml/2006/main" xmlns:w14="http://schemas.microsoft.com/office/word/2010/wordml" xmlns:w15="http://schemas.microsoft.com/office/word/2012/wordml" xmlns:w16cid="http://schemas.microsoft.com/office/word/2016/wordml/cid" xmlns:w16se="http://schemas.microsoft.com/office/word/2015/wordml/symex" xmlns:wpg="http://schemas.microsoft.com/office/word/2010/wordprocessingGroup" xmlns:wpi="http://schemas.microsoft.com/office/word/2010/wordprocessingInk" xmlns:wne="http://schemas.microsoft.com/office/word/2006/wordml" xmlns:wps="http://schemas.microsoft.com/office/word/2010/wordprocessingShape" mc:Ignorable="w14 w15 w16se w16cid wp14">
+  <w:p>
+    <w:pPr>
+      <w:pStyle w:val="Header"/>
+    </w:pPr>
+  </w:p>
+</w:hdr>
+</file>
+
+<file path=word/header2.xml><?xml version="1.0" encoding="utf-8"?>
+<w:hdr xmlns:wpc="http://schemas.microsoft.com/office/word/2010/wordprocessingCanvas" xmlns:cx="http://schemas.microsoft.com/office/drawing/2014/chartex" xmlns:cx1="http://schemas.microsoft.com/office/drawing/2015/9/8/chartex" xmlns:cx2="http://schemas.microsoft.com/office/drawing/2015/10/21/chartex" xmlns:cx3="http://schemas.microsoft.com/office/drawing/2016/5/9/chartex" xmlns:cx4="http://schemas.microsoft.com/office/drawing/2016/5/10/chartex" xmlns:cx5="http://schemas.microsoft.com/office/drawing/2016/5/11/chartex" xmlns:cx6="http://schemas.microsoft.com/office/drawing/2016/5/12/chartex" xmlns:cx7="http://schemas.microsoft.com/office/drawing/2016/5/13/chartex" xmlns:cx8="http://schemas.microsoft.com/office/drawing/2016/5/14/chartex" xmlns:mc="http://schemas.openxmlformats.org/markup-compatibility/2006" xmlns:aink="http://schemas.microsoft.com/office/drawing/2016/ink" xmlns:am3d="http://schemas.microsoft.com/office/drawing/2017/model3d" xmlns:o="urn:schemas-microsoft-com:office:office" xmlns:r="http://schemas.openxmlformats.org/officeDocument/2006/relationships" xmlns:m="http://schemas.openxmlformats.org/officeDocument/2006/math" xmlns:v="urn:schemas-microsoft-com:vml" xmlns:wp14="http://schemas.microsoft.com/office/word/2010/wordprocessingDrawing" xmlns:wp="http://schemas.openxmlformats.org/drawingml/2006/wordprocessingDrawing" xmlns:w10="urn:schemas-microsoft-com:office:word" xmlns:w="http://schemas.openxmlformats.org/wordprocessingml/2006/main" xmlns:w14="http://schemas.microsoft.com/office/word/2010/wordml" xmlns:w15="http://schemas.microsoft.com/office/word/2012/wordml" xmlns:w16cid="http://schemas.microsoft.com/office/word/2016/wordml/cid" xmlns:w16se="http://schemas.microsoft.com/office/word/2015/wordml/symex" xmlns:wpg="http://schemas.microsoft.com/office/word/2010/wordprocessingGroup" xmlns:wpi="http://schemas.microsoft.com/office/word/2010/wordprocessingInk" xmlns:wne="http://schemas.microsoft.com/office/word/2006/wordml" xmlns:wps="http://schemas.microsoft.com/office/word/2010/wordprocessingShape" mc:Ignorable="w14 w15 w16se w16cid wp14">
+  <w:p>
+    <w:pPr>
+      <w:pStyle w:val="HeaderFooter"/>
       <w:tabs>
+        <w:tab w:val="clear" w:pos="9360"/>
         <w:tab w:val="right" w:pos="14600"/>
-        <w:tab w:val="clear" w:pos="9360"/>
       </w:tabs>
     </w:pPr>
     <w:r>
-      <w:rPr>
-        <w:rtl w:val="0"/>
-        <w:lang w:val="en-US"/>
-      </w:rPr>
       <w:t>Lakefield College School</w:t>
     </w:r>
     <w:r>
       <w:tab/>
     </w:r>
     <w:r>
-      <w:rPr>
-        <w:rtl w:val="0"/>
-        <w:lang w:val="en-US"/>
-      </w:rPr>
       <w:t>Name: _______________________________</w:t>
     </w:r>
   </w:p>
 </w:hdr>
 </file>
 
+<file path=word/header3.xml><?xml version="1.0" encoding="utf-8"?>
+<w:hdr xmlns:wpc="http://schemas.microsoft.com/office/word/2010/wordprocessingCanvas" xmlns:cx="http://schemas.microsoft.com/office/drawing/2014/chartex" xmlns:cx1="http://schemas.microsoft.com/office/drawing/2015/9/8/chartex" xmlns:cx2="http://schemas.microsoft.com/office/drawing/2015/10/21/chartex" xmlns:cx3="http://schemas.microsoft.com/office/drawing/2016/5/9/chartex" xmlns:cx4="http://schemas.microsoft.com/office/drawing/2016/5/10/chartex" xmlns:cx5="http://schemas.microsoft.com/office/drawing/2016/5/11/chartex" xmlns:cx6="http://schemas.microsoft.com/office/drawing/2016/5/12/chartex" xmlns:cx7="http://schemas.microsoft.com/office/drawing/2016/5/13/chartex" xmlns:cx8="http://schemas.microsoft.com/office/drawing/2016/5/14/chartex" xmlns:mc="http://schemas.openxmlformats.org/markup-compatibility/2006" xmlns:aink="http://schemas.microsoft.com/office/drawing/2016/ink" xmlns:am3d="http://schemas.microsoft.com/office/drawing/2017/model3d" xmlns:o="urn:schemas-microsoft-com:office:office" xmlns:r="http://schemas.openxmlformats.org/officeDocument/2006/relationships" xmlns:m="http://schemas.openxmlformats.org/officeDocument/2006/math" xmlns:v="urn:schemas-microsoft-com:vml" xmlns:wp14="http://schemas.microsoft.com/office/word/2010/wordprocessingDrawing" xmlns:wp="http://schemas.openxmlformats.org/drawingml/2006/wordprocessingDrawing" xmlns:w10="urn:schemas-microsoft-com:office:word" xmlns:w="http://schemas.openxmlformats.org/wordprocessingml/2006/main" xmlns:w14="http://schemas.microsoft.com/office/word/2010/wordml" xmlns:w15="http://schemas.microsoft.com/office/word/2012/wordml" xmlns:w16cid="http://schemas.microsoft.com/office/word/2016/wordml/cid" xmlns:w16se="http://schemas.microsoft.com/office/word/2015/wordml/symex" xmlns:wpg="http://schemas.microsoft.com/office/word/2010/wordprocessingGroup" xmlns:wpi="http://schemas.microsoft.com/office/word/2010/wordprocessingInk" xmlns:wne="http://schemas.microsoft.com/office/word/2006/wordml" xmlns:wps="http://schemas.microsoft.com/office/word/2010/wordprocessingShape" mc:Ignorable="w14 w15 w16se w16cid wp14">
+  <w:p>
+    <w:pPr>
+      <w:pStyle w:val="Header"/>
+    </w:pPr>
+  </w:p>
+</w:hdr>
+</file>
+
 <file path=word/styles.xml><?xml version="1.0" encoding="utf-8"?>
-<w:styles xmlns:w="http://schemas.openxmlformats.org/wordprocessingml/2006/main" xmlns:mc="http://schemas.openxmlformats.org/markup-compatibility/2006" xmlns:w14="http://schemas.microsoft.com/office/word/2010/wordml" mc:Ignorable="w14">
+<w:styles xmlns:mc="http://schemas.openxmlformats.org/markup-compatibility/2006" xmlns:r="http://schemas.openxmlformats.org/officeDocument/2006/relationships" xmlns:w="http://schemas.openxmlformats.org/wordprocessingml/2006/main" xmlns:w14="http://schemas.microsoft.com/office/word/2010/wordml" xmlns:w15="http://schemas.microsoft.com/office/word/2012/wordml" xmlns:w16cid="http://schemas.microsoft.com/office/word/2016/wordml/cid" xmlns:w16se="http://schemas.microsoft.com/office/word/2015/wordml/symex" mc:Ignorable="w14 w15 w16se w16cid">
   <w:docDefaults>
     <w:rPrDefault>
       <w:rPr>
-        <w:rFonts w:ascii="Times New Roman" w:cs="Times New Roman" w:hAnsi="Times New Roman" w:eastAsia="Arial Unicode MS"/>
-        <w:b w:val="0"/>
-        <w:bCs w:val="0"/>
-        <w:i w:val="0"/>
-        <w:iCs w:val="0"/>
-        <w:caps w:val="0"/>
-        <w:smallCaps w:val="0"/>
-        <w:strike w:val="0"/>
-        <w:dstrike w:val="0"/>
-        <w:outline w:val="0"/>
-        <w:emboss w:val="0"/>
-        <w:imprint w:val="0"/>
-        <w:vanish w:val="0"/>
-        <w:color w:val="auto"/>
-        <w:spacing w:val="0"/>
-        <w:w w:val="100"/>
-        <w:kern w:val="0"/>
-        <w:position w:val="0"/>
-        <w:sz w:val="20"/>
-        <w:szCs w:val="20"/>
-        <w:u w:val="none" w:color="auto"/>
+        <w:rFonts w:ascii="Times New Roman" w:eastAsia="Arial Unicode MS" w:hAnsi="Times New Roman" w:cs="Times New Roman"/>
         <w:bdr w:val="nil"/>
-        <w:vertAlign w:val="baseline"/>
-        <w:lang/>
+        <w:lang w:val="en-CA" w:eastAsia="zh-TW" w:bidi="ar-SA"/>
       </w:rPr>
     </w:rPrDefault>
     <w:pPrDefault>
       <w:pPr>
-        <w:keepNext w:val="0"/>
-        <w:keepLines w:val="0"/>
-        <w:pageBreakBefore w:val="0"/>
-        <w:framePr w:anchorLock="0" w:w="0" w:h="0" w:vSpace="0" w:hSpace="0" w:xAlign="left" w:y="0" w:hRule="exact" w:vAnchor="margin"/>
-        <w:widowControl w:val="1"/>
-        <w:numPr>
-          <w:ilvl w:val="0"/>
-          <w:numId w:val="0"/>
-        </w:numPr>
-        <w:suppressLineNumbers w:val="0"/>
         <w:pBdr>
           <w:top w:val="nil"/>
           <w:left w:val="nil"/>
@@ -847,28 +975,460 @@
           <w:between w:val="nil"/>
           <w:bar w:val="nil"/>
         </w:pBdr>
-        <w:shd w:val="clear" w:color="auto" w:fill="auto"/>
-        <w:suppressAutoHyphens w:val="0"/>
-        <w:spacing w:before="0" w:beforeAutospacing="0" w:after="0" w:afterAutospacing="0" w:line="240" w:lineRule="auto"/>
-        <w:ind w:left="0" w:right="0" w:firstLine="0"/>
-        <w:jc w:val="left"/>
-        <w:outlineLvl w:val="9"/>
       </w:pPr>
     </w:pPrDefault>
   </w:docDefaults>
+  <w:latentStyles w:defLockedState="0" w:defUIPriority="99" w:defSemiHidden="0" w:defUnhideWhenUsed="0" w:defQFormat="0" w:count="375">
+    <w:lsdException w:name="Normal" w:uiPriority="0" w:qFormat="1"/>
+    <w:lsdException w:name="heading 1" w:uiPriority="9" w:qFormat="1"/>
+    <w:lsdException w:name="heading 2" w:semiHidden="1" w:uiPriority="9" w:unhideWhenUsed="1" w:qFormat="1"/>
+    <w:lsdException w:name="heading 3" w:semiHidden="1" w:uiPriority="9" w:unhideWhenUsed="1" w:qFormat="1"/>
+    <w:lsdException w:name="heading 4" w:semiHidden="1" w:uiPriority="9" w:unhideWhenUsed="1" w:qFormat="1"/>
+    <w:lsdException w:name="heading 5" w:semiHidden="1" w:uiPriority="9" w:unhideWhenUsed="1" w:qFormat="1"/>
+    <w:lsdException w:name="heading 6" w:semiHidden="1" w:uiPriority="9" w:unhideWhenUsed="1" w:qFormat="1"/>
+    <w:lsdException w:name="heading 7" w:semiHidden="1" w:uiPriority="9" w:unhideWhenUsed="1" w:qFormat="1"/>
+    <w:lsdException w:name="heading 8" w:semiHidden="1" w:uiPriority="9" w:unhideWhenUsed="1" w:qFormat="1"/>
+    <w:lsdException w:name="heading 9" w:semiHidden="1" w:uiPriority="9" w:unhideWhenUsed="1" w:qFormat="1"/>
+    <w:lsdException w:name="index 1" w:semiHidden="1" w:unhideWhenUsed="1"/>
+    <w:lsdException w:name="index 2" w:semiHidden="1" w:unhideWhenUsed="1"/>
+    <w:lsdException w:name="index 3" w:semiHidden="1" w:unhideWhenUsed="1"/>
+    <w:lsdException w:name="index 4" w:semiHidden="1" w:unhideWhenUsed="1"/>
+    <w:lsdException w:name="index 5" w:semiHidden="1" w:unhideWhenUsed="1"/>
+    <w:lsdException w:name="index 6" w:semiHidden="1" w:unhideWhenUsed="1"/>
+    <w:lsdException w:name="index 7" w:semiHidden="1" w:unhideWhenUsed="1"/>
+    <w:lsdException w:name="index 8" w:semiHidden="1" w:unhideWhenUsed="1"/>
+    <w:lsdException w:name="index 9" w:semiHidden="1" w:unhideWhenUsed="1"/>
+    <w:lsdException w:name="toc 1" w:semiHidden="1" w:uiPriority="39" w:unhideWhenUsed="1"/>
+    <w:lsdException w:name="toc 2" w:semiHidden="1" w:uiPriority="39" w:unhideWhenUsed="1"/>
+    <w:lsdException w:name="toc 3" w:semiHidden="1" w:uiPriority="39" w:unhideWhenUsed="1"/>
+    <w:lsdException w:name="toc 4" w:semiHidden="1" w:uiPriority="39" w:unhideWhenUsed="1"/>
+    <w:lsdException w:name="toc 5" w:semiHidden="1" w:uiPriority="39" w:unhideWhenUsed="1"/>
+    <w:lsdException w:name="toc 6" w:semiHidden="1" w:uiPriority="39" w:unhideWhenUsed="1"/>
+    <w:lsdException w:name="toc 7" w:semiHidden="1" w:uiPriority="39" w:unhideWhenUsed="1"/>
+    <w:lsdException w:name="toc 8" w:semiHidden="1" w:uiPriority="39" w:unhideWhenUsed="1"/>
+    <w:lsdException w:name="toc 9" w:semiHidden="1" w:uiPriority="39" w:unhideWhenUsed="1"/>
+    <w:lsdException w:name="Normal Indent" w:semiHidden="1" w:unhideWhenUsed="1"/>
+    <w:lsdException w:name="footnote text" w:semiHidden="1" w:unhideWhenUsed="1"/>
+    <w:lsdException w:name="annotation text" w:semiHidden="1" w:unhideWhenUsed="1"/>
+    <w:lsdException w:name="header" w:semiHidden="1" w:unhideWhenUsed="1"/>
+    <w:lsdException w:name="footer" w:semiHidden="1" w:unhideWhenUsed="1"/>
+    <w:lsdException w:name="index heading" w:semiHidden="1" w:unhideWhenUsed="1"/>
+    <w:lsdException w:name="caption" w:semiHidden="1" w:uiPriority="35" w:unhideWhenUsed="1" w:qFormat="1"/>
+    <w:lsdException w:name="table of figures" w:semiHidden="1" w:unhideWhenUsed="1"/>
+    <w:lsdException w:name="envelope address" w:semiHidden="1" w:unhideWhenUsed="1"/>
+    <w:lsdException w:name="envelope return" w:semiHidden="1" w:unhideWhenUsed="1"/>
+    <w:lsdException w:name="footnote reference" w:semiHidden="1" w:unhideWhenUsed="1"/>
+    <w:lsdException w:name="annotation reference" w:semiHidden="1" w:unhideWhenUsed="1"/>
+    <w:lsdException w:name="line number" w:semiHidden="1" w:unhideWhenUsed="1"/>
+    <w:lsdException w:name="page number" w:semiHidden="1" w:unhideWhenUsed="1"/>
+    <w:lsdException w:name="endnote reference" w:semiHidden="1" w:unhideWhenUsed="1"/>
+    <w:lsdException w:name="endnote text" w:semiHidden="1" w:unhideWhenUsed="1"/>
+    <w:lsdException w:name="table of authorities" w:semiHidden="1" w:unhideWhenUsed="1"/>
+    <w:lsdException w:name="macro" w:semiHidden="1" w:unhideWhenUsed="1"/>
+    <w:lsdException w:name="toa heading" w:semiHidden="1" w:unhideWhenUsed="1"/>
+    <w:lsdException w:name="List" w:semiHidden="1" w:unhideWhenUsed="1"/>
+    <w:lsdException w:name="List Bullet" w:semiHidden="1" w:unhideWhenUsed="1"/>
+    <w:lsdException w:name="List Number" w:semiHidden="1" w:unhideWhenUsed="1"/>
+    <w:lsdException w:name="List 2" w:semiHidden="1" w:unhideWhenUsed="1"/>
+    <w:lsdException w:name="List 3" w:semiHidden="1" w:unhideWhenUsed="1"/>
+    <w:lsdException w:name="List 4" w:semiHidden="1" w:unhideWhenUsed="1"/>
+    <w:lsdException w:name="List 5" w:semiHidden="1" w:unhideWhenUsed="1"/>
+    <w:lsdException w:name="List Bullet 2" w:semiHidden="1" w:unhideWhenUsed="1"/>
+    <w:lsdException w:name="List Bullet 3" w:semiHidden="1" w:unhideWhenUsed="1"/>
+    <w:lsdException w:name="List Bullet 4" w:semiHidden="1" w:unhideWhenUsed="1"/>
+    <w:lsdException w:name="List Bullet 5" w:semiHidden="1" w:unhideWhenUsed="1"/>
+    <w:lsdException w:name="List Number 2" w:semiHidden="1" w:unhideWhenUsed="1"/>
+    <w:lsdException w:name="List Number 3" w:semiHidden="1" w:unhideWhenUsed="1"/>
+    <w:lsdException w:name="List Number 4" w:semiHidden="1" w:unhideWhenUsed="1"/>
+    <w:lsdException w:name="List Number 5" w:semiHidden="1" w:unhideWhenUsed="1"/>
+    <w:lsdException w:name="Title" w:uiPriority="10" w:qFormat="1"/>
+    <w:lsdException w:name="Closing" w:semiHidden="1" w:unhideWhenUsed="1"/>
+    <w:lsdException w:name="Signature" w:semiHidden="1" w:unhideWhenUsed="1"/>
+    <w:lsdException w:name="Default Paragraph Font" w:semiHidden="1" w:uiPriority="1" w:unhideWhenUsed="1"/>
+    <w:lsdException w:name="Body Text" w:semiHidden="1" w:unhideWhenUsed="1"/>
+    <w:lsdException w:name="Body Text Indent" w:semiHidden="1" w:unhideWhenUsed="1"/>
+    <w:lsdException w:name="List Continue" w:semiHidden="1" w:unhideWhenUsed="1"/>
+    <w:lsdException w:name="List Continue 2" w:semiHidden="1" w:unhideWhenUsed="1"/>
+    <w:lsdException w:name="List Continue 3" w:semiHidden="1" w:unhideWhenUsed="1"/>
+    <w:lsdException w:name="List Continue 4" w:semiHidden="1" w:unhideWhenUsed="1"/>
+    <w:lsdException w:name="List Continue 5" w:semiHidden="1" w:unhideWhenUsed="1"/>
+    <w:lsdException w:name="Message Header" w:semiHidden="1" w:unhideWhenUsed="1"/>
+    <w:lsdException w:name="Subtitle" w:uiPriority="11" w:qFormat="1"/>
+    <w:lsdException w:name="Salutation" w:semiHidden="1" w:unhideWhenUsed="1"/>
+    <w:lsdException w:name="Date" w:semiHidden="1" w:unhideWhenUsed="1"/>
+    <w:lsdException w:name="Body Text First Indent" w:semiHidden="1" w:unhideWhenUsed="1"/>
+    <w:lsdException w:name="Body Text First Indent 2" w:semiHidden="1" w:unhideWhenUsed="1"/>
+    <w:lsdException w:name="Note Heading" w:semiHidden="1" w:unhideWhenUsed="1"/>
+    <w:lsdException w:name="Body Text 2" w:semiHidden="1" w:unhideWhenUsed="1"/>
+    <w:lsdException w:name="Body Text 3" w:semiHidden="1" w:unhideWhenUsed="1"/>
+    <w:lsdException w:name="Body Text Indent 2" w:semiHidden="1" w:unhideWhenUsed="1"/>
+    <w:lsdException w:name="Body Text Indent 3" w:semiHidden="1" w:unhideWhenUsed="1"/>
+    <w:lsdException w:name="Block Text" w:semiHidden="1" w:unhideWhenUsed="1"/>
+    <w:lsdException w:name="Hyperlink" w:semiHidden="1" w:unhideWhenUsed="1"/>
+    <w:lsdException w:name="FollowedHyperlink" w:semiHidden="1" w:unhideWhenUsed="1"/>
+    <w:lsdException w:name="Strong" w:uiPriority="22" w:qFormat="1"/>
+    <w:lsdException w:name="Emphasis" w:uiPriority="20" w:qFormat="1"/>
+    <w:lsdException w:name="Document Map" w:semiHidden="1" w:unhideWhenUsed="1"/>
+    <w:lsdException w:name="Plain Text" w:semiHidden="1" w:unhideWhenUsed="1"/>
+    <w:lsdException w:name="E-mail Signature" w:semiHidden="1" w:unhideWhenUsed="1"/>
+    <w:lsdException w:name="HTML Top of Form" w:semiHidden="1" w:unhideWhenUsed="1"/>
+    <w:lsdException w:name="HTML Bottom of Form" w:semiHidden="1" w:unhideWhenUsed="1"/>
+    <w:lsdException w:name="Normal (Web)" w:semiHidden="1" w:unhideWhenUsed="1"/>
+    <w:lsdException w:name="HTML Acronym" w:semiHidden="1" w:unhideWhenUsed="1"/>
+    <w:lsdException w:name="HTML Address" w:semiHidden="1" w:unhideWhenUsed="1"/>
+    <w:lsdException w:name="HTML Cite" w:semiHidden="1" w:unhideWhenUsed="1"/>
+    <w:lsdException w:name="HTML Code" w:semiHidden="1" w:unhideWhenUsed="1"/>
+    <w:lsdException w:name="HTML Definition" w:semiHidden="1" w:unhideWhenUsed="1"/>
+    <w:lsdException w:name="HTML Keyboard" w:semiHidden="1" w:unhideWhenUsed="1"/>
+    <w:lsdException w:name="HTML Preformatted" w:semiHidden="1" w:unhideWhenUsed="1"/>
+    <w:lsdException w:name="HTML Sample" w:semiHidden="1" w:unhideWhenUsed="1"/>
+    <w:lsdException w:name="HTML Typewriter" w:semiHidden="1" w:unhideWhenUsed="1"/>
+    <w:lsdException w:name="HTML Variable" w:semiHidden="1" w:unhideWhenUsed="1"/>
+    <w:lsdException w:name="Normal Table" w:semiHidden="1" w:unhideWhenUsed="1"/>
+    <w:lsdException w:name="annotation subject" w:semiHidden="1" w:unhideWhenUsed="1"/>
+    <w:lsdException w:name="No List" w:semiHidden="1" w:unhideWhenUsed="1"/>
+    <w:lsdException w:name="Outline List 1" w:semiHidden="1" w:unhideWhenUsed="1"/>
+    <w:lsdException w:name="Outline List 2" w:semiHidden="1" w:unhideWhenUsed="1"/>
+    <w:lsdException w:name="Outline List 3" w:semiHidden="1" w:unhideWhenUsed="1"/>
+    <w:lsdException w:name="Table Simple 1" w:semiHidden="1" w:unhideWhenUsed="1"/>
+    <w:lsdException w:name="Table Simple 2" w:semiHidden="1" w:unhideWhenUsed="1"/>
+    <w:lsdException w:name="Table Simple 3" w:semiHidden="1" w:unhideWhenUsed="1"/>
+    <w:lsdException w:name="Table Classic 1" w:semiHidden="1" w:unhideWhenUsed="1"/>
+    <w:lsdException w:name="Table Classic 2" w:semiHidden="1" w:unhideWhenUsed="1"/>
+    <w:lsdException w:name="Table Classic 3" w:semiHidden="1" w:unhideWhenUsed="1"/>
+    <w:lsdException w:name="Table Classic 4" w:semiHidden="1" w:unhideWhenUsed="1"/>
+    <w:lsdException w:name="Table Colorful 1" w:semiHidden="1" w:unhideWhenUsed="1"/>
+    <w:lsdException w:name="Table Colorful 2" w:semiHidden="1" w:unhideWhenUsed="1"/>
+    <w:lsdException w:name="Table Colorful 3" w:semiHidden="1" w:unhideWhenUsed="1"/>
+    <w:lsdException w:name="Table Columns 1" w:semiHidden="1" w:unhideWhenUsed="1"/>
+    <w:lsdException w:name="Table Columns 2" w:semiHidden="1" w:unhideWhenUsed="1"/>
+    <w:lsdException w:name="Table Columns 3" w:semiHidden="1" w:unhideWhenUsed="1"/>
+    <w:lsdException w:name="Table Columns 4" w:semiHidden="1" w:unhideWhenUsed="1"/>
+    <w:lsdException w:name="Table Columns 5" w:semiHidden="1" w:unhideWhenUsed="1"/>
+    <w:lsdException w:name="Table Grid 1" w:semiHidden="1" w:unhideWhenUsed="1"/>
+    <w:lsdException w:name="Table Grid 2" w:semiHidden="1" w:unhideWhenUsed="1"/>
+    <w:lsdException w:name="Table Grid 3" w:semiHidden="1" w:unhideWhenUsed="1"/>
+    <w:lsdException w:name="Table Grid 4" w:semiHidden="1" w:unhideWhenUsed="1"/>
+    <w:lsdException w:name="Table Grid 5" w:semiHidden="1" w:unhideWhenUsed="1"/>
+    <w:lsdException w:name="Table Grid 6" w:semiHidden="1" w:unhideWhenUsed="1"/>
+    <w:lsdException w:name="Table Grid 7" w:semiHidden="1" w:unhideWhenUsed="1"/>
+    <w:lsdException w:name="Table Grid 8" w:semiHidden="1" w:unhideWhenUsed="1"/>
+    <w:lsdException w:name="Table List 1" w:semiHidden="1" w:unhideWhenUsed="1"/>
+    <w:lsdException w:name="Table List 2" w:semiHidden="1" w:unhideWhenUsed="1"/>
+    <w:lsdException w:name="Table List 3" w:semiHidden="1" w:unhideWhenUsed="1"/>
+    <w:lsdException w:name="Table List 4" w:semiHidden="1" w:unhideWhenUsed="1"/>
+    <w:lsdException w:name="Table List 5" w:semiHidden="1" w:unhideWhenUsed="1"/>
+    <w:lsdException w:name="Table List 6" w:semiHidden="1" w:unhideWhenUsed="1"/>
+    <w:lsdException w:name="Table List 7" w:semiHidden="1" w:unhideWhenUsed="1"/>
+    <w:lsdException w:name="Table List 8" w:semiHidden="1" w:unhideWhenUsed="1"/>
+    <w:lsdException w:name="Table 3D effects 1" w:semiHidden="1" w:unhideWhenUsed="1"/>
+    <w:lsdException w:name="Table 3D effects 2" w:semiHidden="1" w:unhideWhenUsed="1"/>
+    <w:lsdException w:name="Table 3D effects 3" w:semiHidden="1" w:unhideWhenUsed="1"/>
+    <w:lsdException w:name="Table Contemporary" w:semiHidden="1" w:unhideWhenUsed="1"/>
+    <w:lsdException w:name="Table Elegant" w:semiHidden="1" w:unhideWhenUsed="1"/>
+    <w:lsdException w:name="Table Professional" w:semiHidden="1" w:unhideWhenUsed="1"/>
+    <w:lsdException w:name="Table Subtle 1" w:semiHidden="1" w:unhideWhenUsed="1"/>
+    <w:lsdException w:name="Table Subtle 2" w:semiHidden="1" w:unhideWhenUsed="1"/>
+    <w:lsdException w:name="Table Web 1" w:semiHidden="1" w:unhideWhenUsed="1"/>
+    <w:lsdException w:name="Table Web 2" w:semiHidden="1" w:unhideWhenUsed="1"/>
+    <w:lsdException w:name="Table Web 3" w:semiHidden="1" w:unhideWhenUsed="1"/>
+    <w:lsdException w:name="Balloon Text" w:semiHidden="1" w:unhideWhenUsed="1"/>
+    <w:lsdException w:name="Table Grid" w:uiPriority="39"/>
+    <w:lsdException w:name="Table Theme" w:semiHidden="1" w:unhideWhenUsed="1"/>
+    <w:lsdException w:name="Placeholder Text" w:semiHidden="1"/>
+    <w:lsdException w:name="No Spacing" w:uiPriority="1" w:qFormat="1"/>
+    <w:lsdException w:name="Light Shading" w:uiPriority="60"/>
+    <w:lsdException w:name="Light List" w:uiPriority="61"/>
+    <w:lsdException w:name="Light Grid" w:uiPriority="62"/>
+    <w:lsdException w:name="Medium Shading 1" w:uiPriority="63"/>
+    <w:lsdException w:name="Medium Shading 2" w:uiPriority="64"/>
+    <w:lsdException w:name="Medium List 1" w:uiPriority="65"/>
+    <w:lsdException w:name="Medium List 2" w:uiPriority="66"/>
+    <w:lsdException w:name="Medium Grid 1" w:uiPriority="67"/>
+    <w:lsdException w:name="Medium Grid 2" w:uiPriority="68"/>
+    <w:lsdException w:name="Medium Grid 3" w:uiPriority="69"/>
+    <w:lsdException w:name="Dark List" w:uiPriority="70"/>
+    <w:lsdException w:name="Colorful Shading" w:uiPriority="71"/>
+    <w:lsdException w:name="Colorful List" w:uiPriority="72"/>
+    <w:lsdException w:name="Colorful Grid" w:uiPriority="73"/>
+    <w:lsdException w:name="Light Shading Accent 1" w:uiPriority="60"/>
+    <w:lsdException w:name="Light List Accent 1" w:uiPriority="61"/>
+    <w:lsdException w:name="Light Grid Accent 1" w:uiPriority="62"/>
+    <w:lsdException w:name="Medium Shading 1 Accent 1" w:uiPriority="63"/>
+    <w:lsdException w:name="Medium Shading 2 Accent 1" w:uiPriority="64"/>
+    <w:lsdException w:name="Medium List 1 Accent 1" w:uiPriority="65"/>
+    <w:lsdException w:name="Revision" w:semiHidden="1"/>
+    <w:lsdException w:name="List Paragraph" w:uiPriority="34" w:qFormat="1"/>
+    <w:lsdException w:name="Quote" w:uiPriority="29" w:qFormat="1"/>
+    <w:lsdException w:name="Intense Quote" w:uiPriority="30" w:qFormat="1"/>
+    <w:lsdException w:name="Medium List 2 Accent 1" w:uiPriority="66"/>
+    <w:lsdException w:name="Medium Grid 1 Accent 1" w:uiPriority="67"/>
+    <w:lsdException w:name="Medium Grid 2 Accent 1" w:uiPriority="68"/>
+    <w:lsdException w:name="Medium Grid 3 Accent 1" w:uiPriority="69"/>
+    <w:lsdException w:name="Dark List Accent 1" w:uiPriority="70"/>
+    <w:lsdException w:name="Colorful Shading Accent 1" w:uiPriority="71"/>
+    <w:lsdException w:name="Colorful List Accent 1" w:uiPriority="72"/>
+    <w:lsdException w:name="Colorful Grid Accent 1" w:uiPriority="73"/>
+    <w:lsdException w:name="Light Shading Accent 2" w:uiPriority="60"/>
+    <w:lsdException w:name="Light List Accent 2" w:uiPriority="61"/>
+    <w:lsdException w:name="Light Grid Accent 2" w:uiPriority="62"/>
+    <w:lsdException w:name="Medium Shading 1 Accent 2" w:uiPriority="63"/>
+    <w:lsdException w:name="Medium Shading 2 Accent 2" w:uiPriority="64"/>
+    <w:lsdException w:name="Medium List 1 Accent 2" w:uiPriority="65"/>
+    <w:lsdException w:name="Medium List 2 Accent 2" w:uiPriority="66"/>
+    <w:lsdException w:name="Medium Grid 1 Accent 2" w:uiPriority="67"/>
+    <w:lsdException w:name="Medium Grid 2 Accent 2" w:uiPriority="68"/>
+    <w:lsdException w:name="Medium Grid 3 Accent 2" w:uiPriority="69"/>
+    <w:lsdException w:name="Dark List Accent 2" w:uiPriority="70"/>
+    <w:lsdException w:name="Colorful Shading Accent 2" w:uiPriority="71"/>
+    <w:lsdException w:name="Colorful List Accent 2" w:uiPriority="72"/>
+    <w:lsdException w:name="Colorful Grid Accent 2" w:uiPriority="73"/>
+    <w:lsdException w:name="Light Shading Accent 3" w:uiPriority="60"/>
+    <w:lsdException w:name="Light List Accent 3" w:uiPriority="61"/>
+    <w:lsdException w:name="Light Grid Accent 3" w:uiPriority="62"/>
+    <w:lsdException w:name="Medium Shading 1 Accent 3" w:uiPriority="63"/>
+    <w:lsdException w:name="Medium Shading 2 Accent 3" w:uiPriority="64"/>
+    <w:lsdException w:name="Medium List 1 Accent 3" w:uiPriority="65"/>
+    <w:lsdException w:name="Medium List 2 Accent 3" w:uiPriority="66"/>
+    <w:lsdException w:name="Medium Grid 1 Accent 3" w:uiPriority="67"/>
+    <w:lsdException w:name="Medium Grid 2 Accent 3" w:uiPriority="68"/>
+    <w:lsdException w:name="Medium Grid 3 Accent 3" w:uiPriority="69"/>
+    <w:lsdException w:name="Dark List Accent 3" w:uiPriority="70"/>
+    <w:lsdException w:name="Colorful Shading Accent 3" w:uiPriority="71"/>
+    <w:lsdException w:name="Colorful List Accent 3" w:uiPriority="72"/>
+    <w:lsdException w:name="Colorful Grid Accent 3" w:uiPriority="73"/>
+    <w:lsdException w:name="Light Shading Accent 4" w:uiPriority="60"/>
+    <w:lsdException w:name="Light List Accent 4" w:uiPriority="61"/>
+    <w:lsdException w:name="Light Grid Accent 4" w:uiPriority="62"/>
+    <w:lsdException w:name="Medium Shading 1 Accent 4" w:uiPriority="63"/>
+    <w:lsdException w:name="Medium Shading 2 Accent 4" w:uiPriority="64"/>
+    <w:lsdException w:name="Medium List 1 Accent 4" w:uiPriority="65"/>
+    <w:lsdException w:name="Medium List 2 Accent 4" w:uiPriority="66"/>
+    <w:lsdException w:name="Medium Grid 1 Accent 4" w:uiPriority="67"/>
+    <w:lsdException w:name="Medium Grid 2 Accent 4" w:uiPriority="68"/>
+    <w:lsdException w:name="Medium Grid 3 Accent 4" w:uiPriority="69"/>
+    <w:lsdException w:name="Dark List Accent 4" w:uiPriority="70"/>
+    <w:lsdException w:name="Colorful Shading Accent 4" w:uiPriority="71"/>
+    <w:lsdException w:name="Colorful List Accent 4" w:uiPriority="72"/>
+    <w:lsdException w:name="Colorful Grid Accent 4" w:uiPriority="73"/>
+    <w:lsdException w:name="Light Shading Accent 5" w:uiPriority="60"/>
+    <w:lsdException w:name="Light List Accent 5" w:uiPriority="61"/>
+    <w:lsdException w:name="Light Grid Accent 5" w:uiPriority="62"/>
+    <w:lsdException w:name="Medium Shading 1 Accent 5" w:uiPriority="63"/>
+    <w:lsdException w:name="Medium Shading 2 Accent 5" w:uiPriority="64"/>
+    <w:lsdException w:name="Medium List 1 Accent 5" w:uiPriority="65"/>
+    <w:lsdException w:name="Medium List 2 Accent 5" w:uiPriority="66"/>
+    <w:lsdException w:name="Medium Grid 1 Accent 5" w:uiPriority="67"/>
+    <w:lsdException w:name="Medium Grid 2 Accent 5" w:uiPriority="68"/>
+    <w:lsdException w:name="Medium Grid 3 Accent 5" w:uiPriority="69"/>
+    <w:lsdException w:name="Dark List Accent 5" w:uiPriority="70"/>
+    <w:lsdException w:name="Colorful Shading Accent 5" w:uiPriority="71"/>
+    <w:lsdException w:name="Colorful List Accent 5" w:uiPriority="72"/>
+    <w:lsdException w:name="Colorful Grid Accent 5" w:uiPriority="73"/>
+    <w:lsdException w:name="Light Shading Accent 6" w:uiPriority="60"/>
+    <w:lsdException w:name="Light List Accent 6" w:uiPriority="61"/>
+    <w:lsdException w:name="Light Grid Accent 6" w:uiPriority="62"/>
+    <w:lsdException w:name="Medium Shading 1 Accent 6" w:uiPriority="63"/>
+    <w:lsdException w:name="Medium Shading 2 Accent 6" w:uiPriority="64"/>
+    <w:lsdException w:name="Medium List 1 Accent 6" w:uiPriority="65"/>
+    <w:lsdException w:name="Medium List 2 Accent 6" w:uiPriority="66"/>
+    <w:lsdException w:name="Medium Grid 1 Accent 6" w:uiPriority="67"/>
+    <w:lsdException w:name="Medium Grid 2 Accent 6" w:uiPriority="68"/>
+    <w:lsdException w:name="Medium Grid 3 Accent 6" w:uiPriority="69"/>
+    <w:lsdException w:name="Dark List Accent 6" w:uiPriority="70"/>
+    <w:lsdException w:name="Colorful Shading Accent 6" w:uiPriority="71"/>
+    <w:lsdException w:name="Colorful List Accent 6" w:uiPriority="72"/>
+    <w:lsdException w:name="Colorful Grid Accent 6" w:uiPriority="73"/>
+    <w:lsdException w:name="Subtle Emphasis" w:uiPriority="19" w:qFormat="1"/>
+    <w:lsdException w:name="Intense Emphasis" w:uiPriority="21" w:qFormat="1"/>
+    <w:lsdException w:name="Subtle Reference" w:uiPriority="31" w:qFormat="1"/>
+    <w:lsdException w:name="Intense Reference" w:uiPriority="32" w:qFormat="1"/>
+    <w:lsdException w:name="Book Title" w:uiPriority="33" w:qFormat="1"/>
+    <w:lsdException w:name="Bibliography" w:semiHidden="1" w:uiPriority="37" w:unhideWhenUsed="1"/>
+    <w:lsdException w:name="TOC Heading" w:semiHidden="1" w:uiPriority="39" w:unhideWhenUsed="1" w:qFormat="1"/>
+    <w:lsdException w:name="Plain Table 1" w:uiPriority="41"/>
+    <w:lsdException w:name="Plain Table 2" w:uiPriority="42"/>
+    <w:lsdException w:name="Plain Table 3" w:uiPriority="43"/>
+    <w:lsdException w:name="Plain Table 4" w:uiPriority="44"/>
+    <w:lsdException w:name="Plain Table 5" w:uiPriority="45"/>
+    <w:lsdException w:name="Grid Table Light" w:uiPriority="40"/>
+    <w:lsdException w:name="Grid Table 1 Light" w:uiPriority="46"/>
+    <w:lsdException w:name="Grid Table 2" w:uiPriority="47"/>
+    <w:lsdException w:name="Grid Table 3" w:uiPriority="48"/>
+    <w:lsdException w:name="Grid Table 4" w:uiPriority="49"/>
+    <w:lsdException w:name="Grid Table 5 Dark" w:uiPriority="50"/>
+    <w:lsdException w:name="Grid Table 6 Colorful" w:uiPriority="51"/>
+    <w:lsdException w:name="Grid Table 7 Colorful" w:uiPriority="52"/>
+    <w:lsdException w:name="Grid Table 1 Light Accent 1" w:uiPriority="46"/>
+    <w:lsdException w:name="Grid Table 2 Accent 1" w:uiPriority="47"/>
+    <w:lsdException w:name="Grid Table 3 Accent 1" w:uiPriority="48"/>
+    <w:lsdException w:name="Grid Table 4 Accent 1" w:uiPriority="49"/>
+    <w:lsdException w:name="Grid Table 5 Dark Accent 1" w:uiPriority="50"/>
+    <w:lsdException w:name="Grid Table 6 Colorful Accent 1" w:uiPriority="51"/>
+    <w:lsdException w:name="Grid Table 7 Colorful Accent 1" w:uiPriority="52"/>
+    <w:lsdException w:name="Grid Table 1 Light Accent 2" w:uiPriority="46"/>
+    <w:lsdException w:name="Grid Table 2 Accent 2" w:uiPriority="47"/>
+    <w:lsdException w:name="Grid Table 3 Accent 2" w:uiPriority="48"/>
+    <w:lsdException w:name="Grid Table 4 Accent 2" w:uiPriority="49"/>
+    <w:lsdException w:name="Grid Table 5 Dark Accent 2" w:uiPriority="50"/>
+    <w:lsdException w:name="Grid Table 6 Colorful Accent 2" w:uiPriority="51"/>
+    <w:lsdException w:name="Grid Table 7 Colorful Accent 2" w:uiPriority="52"/>
+    <w:lsdException w:name="Grid Table 1 Light Accent 3" w:uiPriority="46"/>
+    <w:lsdException w:name="Grid Table 2 Accent 3" w:uiPriority="47"/>
+    <w:lsdException w:name="Grid Table 3 Accent 3" w:uiPriority="48"/>
+    <w:lsdException w:name="Grid Table 4 Accent 3" w:uiPriority="49"/>
+    <w:lsdException w:name="Grid Table 5 Dark Accent 3" w:uiPriority="50"/>
+    <w:lsdException w:name="Grid Table 6 Colorful Accent 3" w:uiPriority="51"/>
+    <w:lsdException w:name="Grid Table 7 Colorful Accent 3" w:uiPriority="52"/>
+    <w:lsdException w:name="Grid Table 1 Light Accent 4" w:uiPriority="46"/>
+    <w:lsdException w:name="Grid Table 2 Accent 4" w:uiPriority="47"/>
+    <w:lsdException w:name="Grid Table 3 Accent 4" w:uiPriority="48"/>
+    <w:lsdException w:name="Grid Table 4 Accent 4" w:uiPriority="49"/>
+    <w:lsdException w:name="Grid Table 5 Dark Accent 4" w:uiPriority="50"/>
+    <w:lsdException w:name="Grid Table 6 Colorful Accent 4" w:uiPriority="51"/>
+    <w:lsdException w:name="Grid Table 7 Colorful Accent 4" w:uiPriority="52"/>
+    <w:lsdException w:name="Grid Table 1 Light Accent 5" w:uiPriority="46"/>
+    <w:lsdException w:name="Grid Table 2 Accent 5" w:uiPriority="47"/>
+    <w:lsdException w:name="Grid Table 3 Accent 5" w:uiPriority="48"/>
+    <w:lsdException w:name="Grid Table 4 Accent 5" w:uiPriority="49"/>
+    <w:lsdException w:name="Grid Table 5 Dark Accent 5" w:uiPriority="50"/>
+    <w:lsdException w:name="Grid Table 6 Colorful Accent 5" w:uiPriority="51"/>
+    <w:lsdException w:name="Grid Table 7 Colorful Accent 5" w:uiPriority="52"/>
+    <w:lsdException w:name="Grid Table 1 Light Accent 6" w:uiPriority="46"/>
+    <w:lsdException w:name="Grid Table 2 Accent 6" w:uiPriority="47"/>
+    <w:lsdException w:name="Grid Table 3 Accent 6" w:uiPriority="48"/>
+    <w:lsdException w:name="Grid Table 4 Accent 6" w:uiPriority="49"/>
+    <w:lsdException w:name="Grid Table 5 Dark Accent 6" w:uiPriority="50"/>
+    <w:lsdException w:name="Grid Table 6 Colorful Accent 6" w:uiPriority="51"/>
+    <w:lsdException w:name="Grid Table 7 Colorful Accent 6" w:uiPriority="52"/>
+    <w:lsdException w:name="List Table 1 Light" w:uiPriority="46"/>
+    <w:lsdException w:name="List Table 2" w:uiPriority="47"/>
+    <w:lsdException w:name="List Table 3" w:uiPriority="48"/>
+    <w:lsdException w:name="List Table 4" w:uiPriority="49"/>
+    <w:lsdException w:name="List Table 5 Dark" w:uiPriority="50"/>
+    <w:lsdException w:name="List Table 6 Colorful" w:uiPriority="51"/>
+    <w:lsdException w:name="List Table 7 Colorful" w:uiPriority="52"/>
+    <w:lsdException w:name="List Table 1 Light Accent 1" w:uiPriority="46"/>
+    <w:lsdException w:name="List Table 2 Accent 1" w:uiPriority="47"/>
+    <w:lsdException w:name="List Table 3 Accent 1" w:uiPriority="48"/>
+    <w:lsdException w:name="List Table 4 Accent 1" w:uiPriority="49"/>
+    <w:lsdException w:name="List Table 5 Dark Accent 1" w:uiPriority="50"/>
+    <w:lsdException w:name="List Table 6 Colorful Accent 1" w:uiPriority="51"/>
+    <w:lsdException w:name="List Table 7 Colorful Accent 1" w:uiPriority="52"/>
+    <w:lsdException w:name="List Table 1 Light Accent 2" w:uiPriority="46"/>
+    <w:lsdException w:name="List Table 2 Accent 2" w:uiPriority="47"/>
+    <w:lsdException w:name="List Table 3 Accent 2" w:uiPriority="48"/>
+    <w:lsdException w:name="List Table 4 Accent 2" w:uiPriority="49"/>
+    <w:lsdException w:name="List Table 5 Dark Accent 2" w:uiPriority="50"/>
+    <w:lsdException w:name="List Table 6 Colorful Accent 2" w:uiPriority="51"/>
+    <w:lsdException w:name="List Table 7 Colorful Accent 2" w:uiPriority="52"/>
+    <w:lsdException w:name="List Table 1 Light Accent 3" w:uiPriority="46"/>
+    <w:lsdException w:name="List Table 2 Accent 3" w:uiPriority="47"/>
+    <w:lsdException w:name="List Table 3 Accent 3" w:uiPriority="48"/>
+    <w:lsdException w:name="List Table 4 Accent 3" w:uiPriority="49"/>
+    <w:lsdException w:name="List Table 5 Dark Accent 3" w:uiPriority="50"/>
+    <w:lsdException w:name="List Table 6 Colorful Accent 3" w:uiPriority="51"/>
+    <w:lsdException w:name="List Table 7 Colorful Accent 3" w:uiPriority="52"/>
+    <w:lsdException w:name="List Table 1 Light Accent 4" w:uiPriority="46"/>
+    <w:lsdException w:name="List Table 2 Accent 4" w:uiPriority="47"/>
+    <w:lsdException w:name="List Table 3 Accent 4" w:uiPriority="48"/>
+    <w:lsdException w:name="List Table 4 Accent 4" w:uiPriority="49"/>
+    <w:lsdException w:name="List Table 5 Dark Accent 4" w:uiPriority="50"/>
+    <w:lsdException w:name="List Table 6 Colorful Accent 4" w:uiPriority="51"/>
+    <w:lsdException w:name="List Table 7 Colorful Accent 4" w:uiPriority="52"/>
+    <w:lsdException w:name="List Table 1 Light Accent 5" w:uiPriority="46"/>
+    <w:lsdException w:name="List Table 2 Accent 5" w:uiPriority="47"/>
+    <w:lsdException w:name="List Table 3 Accent 5" w:uiPriority="48"/>
+    <w:lsdException w:name="List Table 4 Accent 5" w:uiPriority="49"/>
+    <w:lsdException w:name="List Table 5 Dark Accent 5" w:uiPriority="50"/>
+    <w:lsdException w:name="List Table 6 Colorful Accent 5" w:uiPriority="51"/>
+    <w:lsdException w:name="List Table 7 Colorful Accent 5" w:uiPriority="52"/>
+    <w:lsdException w:name="List Table 1 Light Accent 6" w:uiPriority="46"/>
+    <w:lsdException w:name="List Table 2 Accent 6" w:uiPriority="47"/>
+    <w:lsdException w:name="List Table 3 Accent 6" w:uiPriority="48"/>
+    <w:lsdException w:name="List Table 4 Accent 6" w:uiPriority="49"/>
+    <w:lsdException w:name="List Table 5 Dark Accent 6" w:uiPriority="50"/>
+    <w:lsdException w:name="List Table 6 Colorful Accent 6" w:uiPriority="51"/>
+    <w:lsdException w:name="List Table 7 Colorful Accent 6" w:uiPriority="52"/>
+    <w:lsdException w:name="Mention" w:semiHidden="1" w:unhideWhenUsed="1"/>
+    <w:lsdException w:name="Smart Hyperlink" w:semiHidden="1" w:unhideWhenUsed="1"/>
+    <w:lsdException w:name="Hashtag" w:semiHidden="1" w:unhideWhenUsed="1"/>
+    <w:lsdException w:name="Unresolved Mention" w:semiHidden="1" w:unhideWhenUsed="1"/>
+  </w:latentStyles>
   <w:style w:type="paragraph" w:default="1" w:styleId="Normal">
     <w:name w:val="Normal"/>
-    <w:next w:val="Normal"/>
-    <w:pPr/>
+    <w:qFormat/>
     <w:rPr>
       <w:sz w:val="24"/>
       <w:szCs w:val="24"/>
-      <w:lang w:val="en-US" w:eastAsia="en-US" w:bidi="ar-SA"/>
+      <w:lang w:val="en-US" w:eastAsia="en-US"/>
     </w:rPr>
   </w:style>
-  <w:style w:type="character" w:default="1" w:styleId="Default Paragraph Font">
+  <w:style w:type="paragraph" w:styleId="Heading1">
+    <w:name w:val="heading 1"/>
+    <w:next w:val="Body"/>
+    <w:uiPriority w:val="9"/>
+    <w:qFormat/>
+    <w:pPr>
+      <w:keepNext/>
+      <w:outlineLvl w:val="0"/>
+    </w:pPr>
+    <w:rPr>
+      <w:rFonts w:ascii="Helvetica" w:hAnsi="Helvetica" w:cs="Arial Unicode MS"/>
+      <w:b/>
+      <w:bCs/>
+      <w:color w:val="000000"/>
+      <w:sz w:val="36"/>
+      <w:szCs w:val="36"/>
+      <w:lang w:val="en-US"/>
+    </w:rPr>
+  </w:style>
+  <w:style w:type="paragraph" w:styleId="Heading2">
+    <w:name w:val="heading 2"/>
+    <w:next w:val="Body"/>
+    <w:uiPriority w:val="9"/>
+    <w:unhideWhenUsed/>
+    <w:qFormat/>
+    <w:pPr>
+      <w:keepNext/>
+      <w:outlineLvl w:val="1"/>
+    </w:pPr>
+    <w:rPr>
+      <w:rFonts w:ascii="Helvetica" w:hAnsi="Helvetica" w:cs="Arial Unicode MS"/>
+      <w:b/>
+      <w:bCs/>
+      <w:color w:val="000000"/>
+      <w:sz w:val="24"/>
+      <w:szCs w:val="24"/>
+      <w:lang w:val="en-US"/>
+    </w:rPr>
+  </w:style>
+  <w:style w:type="character" w:default="1" w:styleId="DefaultParagraphFont">
     <w:name w:val="Default Paragraph Font"/>
-    <w:next w:val="Default Paragraph Font"/>
+    <w:uiPriority w:val="1"/>
+    <w:semiHidden/>
+    <w:unhideWhenUsed/>
+  </w:style>
+  <w:style w:type="table" w:default="1" w:styleId="TableNormal">
+    <w:name w:val="Normal Table"/>
+    <w:uiPriority w:val="99"/>
+    <w:semiHidden/>
+    <w:unhideWhenUsed/>
+    <w:tblPr>
+      <w:tblInd w:w="0" w:type="dxa"/>
+      <w:tblCellMar>
+        <w:top w:w="0" w:type="dxa"/>
+        <w:left w:w="108" w:type="dxa"/>
+        <w:bottom w:w="0" w:type="dxa"/>
+        <w:right w:w="108" w:type="dxa"/>
+      </w:tblCellMar>
+    </w:tblPr>
+  </w:style>
+  <w:style w:type="numbering" w:default="1" w:styleId="NoList">
+    <w:name w:val="No List"/>
+    <w:uiPriority w:val="99"/>
+    <w:semiHidden/>
+    <w:unhideWhenUsed/>
   </w:style>
   <w:style w:type="character" w:styleId="Hyperlink">
     <w:name w:val="Hyperlink"/>
@@ -876,239 +1436,103 @@
       <w:u w:val="single"/>
     </w:rPr>
   </w:style>
-  <w:style w:type="table" w:default="1" w:styleId="Table Normal">
-    <w:name w:val="Table Normal"/>
-    <w:next w:val="Table Normal"/>
-    <w:pPr/>
-    <w:tblPr>
-      <w:tblInd w:w="0" w:type="dxa"/>
-    </w:tblPr>
-    <w:trPr/>
-    <w:tcPr/>
-    <w:tblStylePr w:type="firstRow"/>
-    <w:tblStylePr w:type="lastRow"/>
-    <w:tblStylePr w:type="firstCol"/>
-    <w:tblStylePr w:type="lastCol"/>
-    <w:tblStylePr w:type="band1Vert"/>
-    <w:tblStylePr w:type="band2Vert"/>
-    <w:tblStylePr w:type="band1Horz"/>
-    <w:tblStylePr w:type="band2Horz"/>
-    <w:tblStylePr w:type="neCell"/>
-    <w:tblStylePr w:type="nwCell"/>
-    <w:tblStylePr w:type="seCell"/>
-    <w:tblStylePr w:type="swCell"/>
-  </w:style>
-  <w:style w:type="numbering" w:default="1" w:styleId="No List">
-    <w:name w:val="No List"/>
-    <w:next w:val="No List"/>
-    <w:pPr/>
-  </w:style>
-  <w:style w:type="paragraph" w:styleId="Header &amp; Footer">
+  <w:style w:type="paragraph" w:customStyle="1" w:styleId="HeaderFooter">
     <w:name w:val="Header &amp; Footer"/>
-    <w:next w:val="Header &amp; Footer"/>
     <w:pPr>
-      <w:keepNext w:val="0"/>
-      <w:keepLines w:val="0"/>
-      <w:pageBreakBefore w:val="0"/>
-      <w:widowControl w:val="1"/>
-      <w:shd w:val="clear" w:color="auto" w:fill="auto"/>
       <w:tabs>
         <w:tab w:val="right" w:pos="9360"/>
       </w:tabs>
-      <w:suppressAutoHyphens w:val="0"/>
-      <w:bidi w:val="0"/>
-      <w:spacing w:before="0" w:after="0" w:line="240" w:lineRule="auto"/>
-      <w:ind w:left="0" w:right="0" w:firstLine="0"/>
-      <w:jc w:val="left"/>
-      <w:outlineLvl w:val="9"/>
     </w:pPr>
     <w:rPr>
-      <w:rFonts w:ascii="Helvetica" w:cs="Arial Unicode MS" w:hAnsi="Helvetica" w:eastAsia="Arial Unicode MS"/>
-      <w:b w:val="0"/>
-      <w:bCs w:val="0"/>
-      <w:i w:val="0"/>
-      <w:iCs w:val="0"/>
-      <w:caps w:val="0"/>
-      <w:smallCaps w:val="0"/>
-      <w:strike w:val="0"/>
-      <w:dstrike w:val="0"/>
-      <w:outline w:val="0"/>
+      <w:rFonts w:ascii="Helvetica" w:hAnsi="Helvetica" w:cs="Arial Unicode MS"/>
       <w:color w:val="000000"/>
-      <w:spacing w:val="0"/>
-      <w:kern w:val="0"/>
-      <w:position w:val="0"/>
-      <w:sz w:val="20"/>
-      <w:szCs w:val="20"/>
-      <w:u w:val="none"/>
-      <w:vertAlign w:val="baseline"/>
       <w:lang w:val="en-US"/>
     </w:rPr>
   </w:style>
-  <w:style w:type="paragraph" w:styleId="Heading 1">
-    <w:name w:val="Heading 1"/>
-    <w:next w:val="Body"/>
-    <w:pPr>
-      <w:keepNext w:val="1"/>
-      <w:keepLines w:val="0"/>
-      <w:pageBreakBefore w:val="0"/>
-      <w:widowControl w:val="1"/>
-      <w:shd w:val="clear" w:color="auto" w:fill="auto"/>
-      <w:suppressAutoHyphens w:val="0"/>
-      <w:bidi w:val="0"/>
-      <w:spacing w:before="0" w:after="0" w:line="240" w:lineRule="auto"/>
-      <w:ind w:left="0" w:right="0" w:firstLine="0"/>
-      <w:jc w:val="left"/>
-      <w:outlineLvl w:val="0"/>
-    </w:pPr>
+  <w:style w:type="paragraph" w:customStyle="1" w:styleId="Body">
+    <w:name w:val="Body"/>
     <w:rPr>
-      <w:rFonts w:ascii="Helvetica" w:cs="Arial Unicode MS" w:hAnsi="Helvetica" w:eastAsia="Arial Unicode MS"/>
-      <w:b w:val="1"/>
-      <w:bCs w:val="1"/>
-      <w:i w:val="0"/>
-      <w:iCs w:val="0"/>
-      <w:caps w:val="0"/>
-      <w:smallCaps w:val="0"/>
-      <w:strike w:val="0"/>
-      <w:dstrike w:val="0"/>
-      <w:outline w:val="0"/>
+      <w:rFonts w:ascii="Helvetica" w:hAnsi="Helvetica" w:cs="Arial Unicode MS"/>
       <w:color w:val="000000"/>
-      <w:spacing w:val="0"/>
-      <w:kern w:val="0"/>
-      <w:position w:val="0"/>
-      <w:sz w:val="36"/>
-      <w:szCs w:val="36"/>
-      <w:u w:val="none"/>
-      <w:vertAlign w:val="baseline"/>
+      <w:sz w:val="24"/>
+      <w:szCs w:val="24"/>
       <w:lang w:val="en-US"/>
     </w:rPr>
   </w:style>
-  <w:style w:type="paragraph" w:styleId="Body">
-    <w:name w:val="Body"/>
-    <w:next w:val="Body"/>
-    <w:pPr>
-      <w:keepNext w:val="0"/>
-      <w:keepLines w:val="0"/>
-      <w:pageBreakBefore w:val="0"/>
-      <w:widowControl w:val="1"/>
-      <w:shd w:val="clear" w:color="auto" w:fill="auto"/>
-      <w:suppressAutoHyphens w:val="0"/>
-      <w:bidi w:val="0"/>
-      <w:spacing w:before="0" w:after="0" w:line="240" w:lineRule="auto"/>
-      <w:ind w:left="0" w:right="0" w:firstLine="0"/>
-      <w:jc w:val="left"/>
-      <w:outlineLvl w:val="9"/>
-    </w:pPr>
+  <w:style w:type="paragraph" w:customStyle="1" w:styleId="FreeForm">
+    <w:name w:val="Free Form"/>
     <w:rPr>
-      <w:rFonts w:ascii="Helvetica" w:cs="Arial Unicode MS" w:hAnsi="Helvetica" w:eastAsia="Arial Unicode MS"/>
-      <w:b w:val="0"/>
-      <w:bCs w:val="0"/>
-      <w:i w:val="0"/>
-      <w:iCs w:val="0"/>
-      <w:caps w:val="0"/>
-      <w:smallCaps w:val="0"/>
-      <w:strike w:val="0"/>
-      <w:dstrike w:val="0"/>
-      <w:outline w:val="0"/>
+      <w:rFonts w:ascii="Helvetica" w:eastAsia="Helvetica" w:hAnsi="Helvetica" w:cs="Helvetica"/>
       <w:color w:val="000000"/>
-      <w:spacing w:val="0"/>
-      <w:kern w:val="0"/>
-      <w:position w:val="0"/>
       <w:sz w:val="24"/>
       <w:szCs w:val="24"/>
-      <w:u w:val="none"/>
-      <w:vertAlign w:val="baseline"/>
-      <w:lang w:val="en-US"/>
     </w:rPr>
   </w:style>
-  <w:style w:type="paragraph" w:styleId="Free Form">
-    <w:name w:val="Free Form"/>
-    <w:next w:val="Free Form"/>
-    <w:pPr>
-      <w:keepNext w:val="0"/>
-      <w:keepLines w:val="0"/>
-      <w:pageBreakBefore w:val="0"/>
-      <w:widowControl w:val="1"/>
-      <w:shd w:val="clear" w:color="auto" w:fill="auto"/>
-      <w:suppressAutoHyphens w:val="0"/>
-      <w:bidi w:val="0"/>
-      <w:spacing w:before="0" w:after="0" w:line="240" w:lineRule="auto"/>
-      <w:ind w:left="0" w:right="0" w:firstLine="0"/>
-      <w:jc w:val="left"/>
-      <w:outlineLvl w:val="9"/>
-    </w:pPr>
-    <w:rPr>
-      <w:rFonts w:ascii="Helvetica" w:cs="Helvetica" w:hAnsi="Helvetica" w:eastAsia="Helvetica"/>
-      <w:b w:val="0"/>
-      <w:bCs w:val="0"/>
-      <w:i w:val="0"/>
-      <w:iCs w:val="0"/>
-      <w:caps w:val="0"/>
-      <w:smallCaps w:val="0"/>
-      <w:strike w:val="0"/>
-      <w:dstrike w:val="0"/>
-      <w:outline w:val="0"/>
-      <w:color w:val="000000"/>
-      <w:spacing w:val="0"/>
-      <w:kern w:val="0"/>
-      <w:position w:val="0"/>
-      <w:sz w:val="24"/>
-      <w:szCs w:val="24"/>
-      <w:u w:val="none"/>
-      <w:vertAlign w:val="baseline"/>
-    </w:rPr>
-  </w:style>
-  <w:style w:type="paragraph" w:styleId="Heading 2">
-    <w:name w:val="Heading 2"/>
-    <w:next w:val="Body"/>
-    <w:pPr>
-      <w:keepNext w:val="1"/>
-      <w:keepLines w:val="0"/>
-      <w:pageBreakBefore w:val="0"/>
-      <w:widowControl w:val="1"/>
-      <w:shd w:val="clear" w:color="auto" w:fill="auto"/>
-      <w:suppressAutoHyphens w:val="0"/>
-      <w:bidi w:val="0"/>
-      <w:spacing w:before="0" w:after="0" w:line="240" w:lineRule="auto"/>
-      <w:ind w:left="0" w:right="0" w:firstLine="0"/>
-      <w:jc w:val="left"/>
-      <w:outlineLvl w:val="1"/>
-    </w:pPr>
-    <w:rPr>
-      <w:rFonts w:ascii="Helvetica" w:cs="Arial Unicode MS" w:hAnsi="Helvetica" w:eastAsia="Arial Unicode MS"/>
-      <w:b w:val="1"/>
-      <w:bCs w:val="1"/>
-      <w:i w:val="0"/>
-      <w:iCs w:val="0"/>
-      <w:caps w:val="0"/>
-      <w:smallCaps w:val="0"/>
-      <w:strike w:val="0"/>
-      <w:dstrike w:val="0"/>
-      <w:outline w:val="0"/>
-      <w:color w:val="000000"/>
-      <w:spacing w:val="0"/>
-      <w:kern w:val="0"/>
-      <w:position w:val="0"/>
-      <w:sz w:val="24"/>
-      <w:szCs w:val="24"/>
-      <w:u w:val="none"/>
-      <w:vertAlign w:val="baseline"/>
-      <w:lang w:val="en-US"/>
-    </w:rPr>
-  </w:style>
-  <w:style w:type="character" w:styleId="Hyperlink.0">
+  <w:style w:type="character" w:customStyle="1" w:styleId="Hyperlink0">
     <w:name w:val="Hyperlink.0"/>
     <w:basedOn w:val="Hyperlink"/>
-    <w:next w:val="Hyperlink.0"/>
     <w:rPr>
       <w:color w:val="000099"/>
       <w:u w:val="single"/>
+    </w:rPr>
+  </w:style>
+  <w:style w:type="paragraph" w:styleId="Header">
+    <w:name w:val="header"/>
+    <w:basedOn w:val="Normal"/>
+    <w:link w:val="HeaderChar"/>
+    <w:uiPriority w:val="99"/>
+    <w:unhideWhenUsed/>
+    <w:rsid w:val="00CB00AA"/>
+    <w:pPr>
+      <w:tabs>
+        <w:tab w:val="center" w:pos="4680"/>
+        <w:tab w:val="right" w:pos="9360"/>
+      </w:tabs>
+    </w:pPr>
+  </w:style>
+  <w:style w:type="character" w:customStyle="1" w:styleId="HeaderChar">
+    <w:name w:val="Header Char"/>
+    <w:basedOn w:val="DefaultParagraphFont"/>
+    <w:link w:val="Header"/>
+    <w:uiPriority w:val="99"/>
+    <w:rsid w:val="00CB00AA"/>
+    <w:rPr>
+      <w:sz w:val="24"/>
+      <w:szCs w:val="24"/>
+      <w:lang w:val="en-US" w:eastAsia="en-US"/>
+    </w:rPr>
+  </w:style>
+  <w:style w:type="paragraph" w:styleId="Footer">
+    <w:name w:val="footer"/>
+    <w:basedOn w:val="Normal"/>
+    <w:link w:val="FooterChar"/>
+    <w:uiPriority w:val="99"/>
+    <w:unhideWhenUsed/>
+    <w:rsid w:val="00CB00AA"/>
+    <w:pPr>
+      <w:tabs>
+        <w:tab w:val="center" w:pos="4680"/>
+        <w:tab w:val="right" w:pos="9360"/>
+      </w:tabs>
+    </w:pPr>
+  </w:style>
+  <w:style w:type="character" w:customStyle="1" w:styleId="FooterChar">
+    <w:name w:val="Footer Char"/>
+    <w:basedOn w:val="DefaultParagraphFont"/>
+    <w:link w:val="Footer"/>
+    <w:uiPriority w:val="99"/>
+    <w:rsid w:val="00CB00AA"/>
+    <w:rPr>
+      <w:sz w:val="24"/>
+      <w:szCs w:val="24"/>
+      <w:lang w:val="en-US" w:eastAsia="en-US"/>
     </w:rPr>
   </w:style>
 </w:styles>
 </file>
 
 <file path=word/theme/theme1.xml><?xml version="1.0" encoding="utf-8"?>
-<a:theme xmlns:a="http://schemas.openxmlformats.org/drawingml/2006/main" xmlns:r="http://schemas.openxmlformats.org/officeDocument/2006/relationships" name="Blank">
+<a:theme xmlns:a="http://schemas.openxmlformats.org/drawingml/2006/main" name="Blank">
   <a:themeElements>
     <a:clrScheme name="Blank">
       <a:dk1>
@@ -1234,7 +1658,7 @@
       <a:effectStyleLst>
         <a:effectStyle>
           <a:effectLst>
-            <a:outerShdw sx="100000" sy="100000" kx="0" ky="0" algn="b" rotWithShape="0" blurRad="38100" dist="25400" dir="5400000">
+            <a:outerShdw blurRad="38100" dist="25400" dir="5400000" rotWithShape="0">
               <a:srgbClr val="000000">
                 <a:alpha val="50000"/>
               </a:srgbClr>
@@ -1243,7 +1667,7 @@
         </a:effectStyle>
         <a:effectStyle>
           <a:effectLst>
-            <a:outerShdw sx="100000" sy="100000" kx="0" ky="0" algn="b" rotWithShape="0" blurRad="38100" dist="25400" dir="5400000">
+            <a:outerShdw blurRad="38100" dist="25400" dir="5400000" rotWithShape="0">
               <a:srgbClr val="000000">
                 <a:alpha val="50000"/>
               </a:srgbClr>
@@ -1252,7 +1676,7 @@
         </a:effectStyle>
         <a:effectStyle>
           <a:effectLst>
-            <a:outerShdw sx="100000" sy="100000" kx="0" ky="0" algn="b" rotWithShape="0" blurRad="38100" dist="25400" dir="5400000">
+            <a:outerShdw blurRad="38100" dist="25400" dir="5400000" rotWithShape="0">
               <a:srgbClr val="000000">
                 <a:alpha val="50000"/>
               </a:srgbClr>
@@ -1316,8 +1740,8 @@
     <a:spDef>
       <a:spPr>
         <a:blipFill rotWithShape="1">
-          <a:blip r:embed="rId1"/>
-          <a:srcRect l="0" t="0" r="0" b="0"/>
+          <a:blip xmlns:r="http://schemas.openxmlformats.org/officeDocument/2006/relationships" r:embed="rId1"/>
+          <a:srcRect/>
           <a:tile tx="0" ty="0" sx="100000" sy="100000" flip="none" algn="tl"/>
         </a:blipFill>
         <a:ln w="12700" cap="flat">
@@ -1325,7 +1749,7 @@
           <a:miter lim="400000"/>
         </a:ln>
         <a:effectLst>
-          <a:outerShdw sx="100000" sy="100000" kx="0" ky="0" algn="b" rotWithShape="0" blurRad="38100" dist="25400" dir="5400000">
+          <a:outerShdw blurRad="38100" dist="25400" dir="5400000" rotWithShape="0">
             <a:srgbClr val="000000">
               <a:alpha val="50000"/>
             </a:srgbClr>
@@ -1333,7 +1757,7 @@
         </a:effectLst>
         <a:sp3d/>
       </a:spPr>
-      <a:bodyPr rot="0" spcFirstLastPara="1" vertOverflow="overflow" horzOverflow="overflow" vert="horz" wrap="square" lIns="50800" tIns="50800" rIns="50800" bIns="50800" numCol="1" spcCol="38100" rtlCol="0" anchor="ctr" upright="0">
+      <a:bodyPr rot="0" spcFirstLastPara="1" vertOverflow="overflow" horzOverflow="overflow" vert="horz" wrap="square" lIns="50800" tIns="50800" rIns="50800" bIns="50800" numCol="1" spcCol="38100" rtlCol="0" anchor="ctr">
         <a:spAutoFit/>
       </a:bodyPr>
       <a:lstStyle>
@@ -1352,7 +1776,7 @@
           <a:buFontTx/>
           <a:buNone/>
           <a:tabLst/>
-          <a:defRPr b="0" baseline="0" cap="none" i="0" spc="0" strike="noStrike" sz="1200" u="none" kumimoji="0" normalizeH="0">
+          <a:defRPr kumimoji="0" sz="1200" b="0" i="0" u="none" strike="noStrike" cap="none" spc="0" normalizeH="0" baseline="0">
             <a:ln>
               <a:noFill/>
             </a:ln>
@@ -1360,7 +1784,7 @@
               <a:srgbClr val="FFFFFF"/>
             </a:solidFill>
             <a:effectLst>
-              <a:outerShdw sx="100000" sy="100000" kx="0" ky="0" algn="b" rotWithShape="0" blurRad="25400" dist="23998" dir="2700000">
+              <a:outerShdw blurRad="25400" dist="23998" dir="2700000" rotWithShape="0">
                 <a:srgbClr val="000000">
                   <a:alpha val="31034"/>
                 </a:srgbClr>
@@ -1388,7 +1812,7 @@
           <a:buFontTx/>
           <a:buNone/>
           <a:tabLst/>
-          <a:defRPr b="0" baseline="0" cap="none" i="0" spc="0" strike="noStrike" sz="1800" u="none" kumimoji="0" normalizeH="0">
+          <a:defRPr kumimoji="0" sz="1800" b="0" i="0" u="none" strike="noStrike" cap="none" spc="0" normalizeH="0" baseline="0">
             <a:ln>
               <a:noFill/>
             </a:ln>
@@ -1414,7 +1838,7 @@
           <a:buFontTx/>
           <a:buNone/>
           <a:tabLst/>
-          <a:defRPr b="0" baseline="0" cap="none" i="0" spc="0" strike="noStrike" sz="1800" u="none" kumimoji="0" normalizeH="0">
+          <a:defRPr kumimoji="0" sz="1800" b="0" i="0" u="none" strike="noStrike" cap="none" spc="0" normalizeH="0" baseline="0">
             <a:ln>
               <a:noFill/>
             </a:ln>
@@ -1440,7 +1864,7 @@
           <a:buFontTx/>
           <a:buNone/>
           <a:tabLst/>
-          <a:defRPr b="0" baseline="0" cap="none" i="0" spc="0" strike="noStrike" sz="1800" u="none" kumimoji="0" normalizeH="0">
+          <a:defRPr kumimoji="0" sz="1800" b="0" i="0" u="none" strike="noStrike" cap="none" spc="0" normalizeH="0" baseline="0">
             <a:ln>
               <a:noFill/>
             </a:ln>
@@ -1466,7 +1890,7 @@
           <a:buFontTx/>
           <a:buNone/>
           <a:tabLst/>
-          <a:defRPr b="0" baseline="0" cap="none" i="0" spc="0" strike="noStrike" sz="1800" u="none" kumimoji="0" normalizeH="0">
+          <a:defRPr kumimoji="0" sz="1800" b="0" i="0" u="none" strike="noStrike" cap="none" spc="0" normalizeH="0" baseline="0">
             <a:ln>
               <a:noFill/>
             </a:ln>
@@ -1492,7 +1916,7 @@
           <a:buFontTx/>
           <a:buNone/>
           <a:tabLst/>
-          <a:defRPr b="0" baseline="0" cap="none" i="0" spc="0" strike="noStrike" sz="1800" u="none" kumimoji="0" normalizeH="0">
+          <a:defRPr kumimoji="0" sz="1800" b="0" i="0" u="none" strike="noStrike" cap="none" spc="0" normalizeH="0" baseline="0">
             <a:ln>
               <a:noFill/>
             </a:ln>
@@ -1518,7 +1942,7 @@
           <a:buFontTx/>
           <a:buNone/>
           <a:tabLst/>
-          <a:defRPr b="0" baseline="0" cap="none" i="0" spc="0" strike="noStrike" sz="1800" u="none" kumimoji="0" normalizeH="0">
+          <a:defRPr kumimoji="0" sz="1800" b="0" i="0" u="none" strike="noStrike" cap="none" spc="0" normalizeH="0" baseline="0">
             <a:ln>
               <a:noFill/>
             </a:ln>
@@ -1544,7 +1968,7 @@
           <a:buFontTx/>
           <a:buNone/>
           <a:tabLst/>
-          <a:defRPr b="0" baseline="0" cap="none" i="0" spc="0" strike="noStrike" sz="1800" u="none" kumimoji="0" normalizeH="0">
+          <a:defRPr kumimoji="0" sz="1800" b="0" i="0" u="none" strike="noStrike" cap="none" spc="0" normalizeH="0" baseline="0">
             <a:ln>
               <a:noFill/>
             </a:ln>
@@ -1570,7 +1994,7 @@
           <a:buFontTx/>
           <a:buNone/>
           <a:tabLst/>
-          <a:defRPr b="0" baseline="0" cap="none" i="0" spc="0" strike="noStrike" sz="1800" u="none" kumimoji="0" normalizeH="0">
+          <a:defRPr kumimoji="0" sz="1800" b="0" i="0" u="none" strike="noStrike" cap="none" spc="0" normalizeH="0" baseline="0">
             <a:ln>
               <a:noFill/>
             </a:ln>
@@ -1596,7 +2020,7 @@
           <a:buFontTx/>
           <a:buNone/>
           <a:tabLst/>
-          <a:defRPr b="0" baseline="0" cap="none" i="0" spc="0" strike="noStrike" sz="1800" u="none" kumimoji="0" normalizeH="0">
+          <a:defRPr kumimoji="0" sz="1800" b="0" i="0" u="none" strike="noStrike" cap="none" spc="0" normalizeH="0" baseline="0">
             <a:ln>
               <a:noFill/>
             </a:ln>
@@ -1609,9 +2033,15 @@
         </a:lvl9pPr>
       </a:lstStyle>
       <a:style>
-        <a:lnRef idx="0"/>
-        <a:fillRef idx="0"/>
-        <a:effectRef idx="0"/>
+        <a:lnRef idx="0">
+          <a:scrgbClr r="0" g="0" b="0"/>
+        </a:lnRef>
+        <a:fillRef idx="0">
+          <a:scrgbClr r="0" g="0" b="0"/>
+        </a:fillRef>
+        <a:effectRef idx="0">
+          <a:scrgbClr r="0" g="0" b="0"/>
+        </a:effectRef>
         <a:fontRef idx="none"/>
       </a:style>
     </a:spDef>
@@ -1628,7 +2058,7 @@
         <a:effectLst/>
         <a:sp3d/>
       </a:spPr>
-      <a:bodyPr rot="0" spcFirstLastPara="1" vertOverflow="overflow" horzOverflow="overflow" vert="horz" wrap="square" lIns="91439" tIns="45719" rIns="91439" bIns="45719" numCol="1" spcCol="38100" rtlCol="0" anchor="t" upright="0">
+      <a:bodyPr rot="0" spcFirstLastPara="1" vertOverflow="overflow" horzOverflow="overflow" vert="horz" wrap="square" lIns="91439" tIns="45719" rIns="91439" bIns="45719" numCol="1" spcCol="38100" rtlCol="0" anchor="t">
         <a:noAutofit/>
       </a:bodyPr>
       <a:lstStyle>
@@ -1647,7 +2077,7 @@
           <a:buFontTx/>
           <a:buNone/>
           <a:tabLst/>
-          <a:defRPr b="0" baseline="0" cap="none" i="0" spc="0" strike="noStrike" sz="1800" u="none" kumimoji="0" normalizeH="0">
+          <a:defRPr kumimoji="0" sz="1800" b="0" i="0" u="none" strike="noStrike" cap="none" spc="0" normalizeH="0" baseline="0">
             <a:ln>
               <a:noFill/>
             </a:ln>
@@ -1673,7 +2103,7 @@
           <a:buFontTx/>
           <a:buNone/>
           <a:tabLst/>
-          <a:defRPr b="0" baseline="0" cap="none" i="0" spc="0" strike="noStrike" sz="1800" u="none" kumimoji="0" normalizeH="0">
+          <a:defRPr kumimoji="0" sz="1800" b="0" i="0" u="none" strike="noStrike" cap="none" spc="0" normalizeH="0" baseline="0">
             <a:ln>
               <a:noFill/>
             </a:ln>
@@ -1699,7 +2129,7 @@
           <a:buFontTx/>
           <a:buNone/>
           <a:tabLst/>
-          <a:defRPr b="0" baseline="0" cap="none" i="0" spc="0" strike="noStrike" sz="1800" u="none" kumimoji="0" normalizeH="0">
+          <a:defRPr kumimoji="0" sz="1800" b="0" i="0" u="none" strike="noStrike" cap="none" spc="0" normalizeH="0" baseline="0">
             <a:ln>
               <a:noFill/>
             </a:ln>
@@ -1725,7 +2155,7 @@
           <a:buFontTx/>
           <a:buNone/>
           <a:tabLst/>
-          <a:defRPr b="0" baseline="0" cap="none" i="0" spc="0" strike="noStrike" sz="1800" u="none" kumimoji="0" normalizeH="0">
+          <a:defRPr kumimoji="0" sz="1800" b="0" i="0" u="none" strike="noStrike" cap="none" spc="0" normalizeH="0" baseline="0">
             <a:ln>
               <a:noFill/>
             </a:ln>
@@ -1751,7 +2181,7 @@
           <a:buFontTx/>
           <a:buNone/>
           <a:tabLst/>
-          <a:defRPr b="0" baseline="0" cap="none" i="0" spc="0" strike="noStrike" sz="1800" u="none" kumimoji="0" normalizeH="0">
+          <a:defRPr kumimoji="0" sz="1800" b="0" i="0" u="none" strike="noStrike" cap="none" spc="0" normalizeH="0" baseline="0">
             <a:ln>
               <a:noFill/>
             </a:ln>
@@ -1777,7 +2207,7 @@
           <a:buFontTx/>
           <a:buNone/>
           <a:tabLst/>
-          <a:defRPr b="0" baseline="0" cap="none" i="0" spc="0" strike="noStrike" sz="1800" u="none" kumimoji="0" normalizeH="0">
+          <a:defRPr kumimoji="0" sz="1800" b="0" i="0" u="none" strike="noStrike" cap="none" spc="0" normalizeH="0" baseline="0">
             <a:ln>
               <a:noFill/>
             </a:ln>
@@ -1803,7 +2233,7 @@
           <a:buFontTx/>
           <a:buNone/>
           <a:tabLst/>
-          <a:defRPr b="0" baseline="0" cap="none" i="0" spc="0" strike="noStrike" sz="1800" u="none" kumimoji="0" normalizeH="0">
+          <a:defRPr kumimoji="0" sz="1800" b="0" i="0" u="none" strike="noStrike" cap="none" spc="0" normalizeH="0" baseline="0">
             <a:ln>
               <a:noFill/>
             </a:ln>
@@ -1829,7 +2259,7 @@
           <a:buFontTx/>
           <a:buNone/>
           <a:tabLst/>
-          <a:defRPr b="0" baseline="0" cap="none" i="0" spc="0" strike="noStrike" sz="1800" u="none" kumimoji="0" normalizeH="0">
+          <a:defRPr kumimoji="0" sz="1800" b="0" i="0" u="none" strike="noStrike" cap="none" spc="0" normalizeH="0" baseline="0">
             <a:ln>
               <a:noFill/>
             </a:ln>
@@ -1855,7 +2285,7 @@
           <a:buFontTx/>
           <a:buNone/>
           <a:tabLst/>
-          <a:defRPr b="0" baseline="0" cap="none" i="0" spc="0" strike="noStrike" sz="1800" u="none" kumimoji="0" normalizeH="0">
+          <a:defRPr kumimoji="0" sz="1800" b="0" i="0" u="none" strike="noStrike" cap="none" spc="0" normalizeH="0" baseline="0">
             <a:ln>
               <a:noFill/>
             </a:ln>
@@ -1881,7 +2311,7 @@
           <a:buFontTx/>
           <a:buNone/>
           <a:tabLst/>
-          <a:defRPr b="0" baseline="0" cap="none" i="0" spc="0" strike="noStrike" sz="1800" u="none" kumimoji="0" normalizeH="0">
+          <a:defRPr kumimoji="0" sz="1800" b="0" i="0" u="none" strike="noStrike" cap="none" spc="0" normalizeH="0" baseline="0">
             <a:ln>
               <a:noFill/>
             </a:ln>
@@ -1894,9 +2324,15 @@
         </a:lvl9pPr>
       </a:lstStyle>
       <a:style>
-        <a:lnRef idx="0"/>
-        <a:fillRef idx="0"/>
-        <a:effectRef idx="0"/>
+        <a:lnRef idx="0">
+          <a:scrgbClr r="0" g="0" b="0"/>
+        </a:lnRef>
+        <a:fillRef idx="0">
+          <a:scrgbClr r="0" g="0" b="0"/>
+        </a:fillRef>
+        <a:effectRef idx="0">
+          <a:scrgbClr r="0" g="0" b="0"/>
+        </a:effectRef>
         <a:fontRef idx="none"/>
       </a:style>
     </a:lnDef>
@@ -1910,7 +2346,7 @@
         <a:effectLst/>
         <a:sp3d/>
       </a:spPr>
-      <a:bodyPr rot="0" spcFirstLastPara="1" vertOverflow="overflow" horzOverflow="overflow" vert="horz" wrap="square" lIns="50800" tIns="50800" rIns="50800" bIns="50800" numCol="1" spcCol="38100" rtlCol="0" anchor="t" upright="0">
+      <a:bodyPr rot="0" spcFirstLastPara="1" vertOverflow="overflow" horzOverflow="overflow" vert="horz" wrap="square" lIns="50800" tIns="50800" rIns="50800" bIns="50800" numCol="1" spcCol="38100" rtlCol="0" anchor="t">
         <a:spAutoFit/>
       </a:bodyPr>
       <a:lstStyle>
@@ -1929,7 +2365,7 @@
           <a:buFontTx/>
           <a:buNone/>
           <a:tabLst/>
-          <a:defRPr b="0" baseline="0" cap="none" i="0" spc="0" strike="noStrike" sz="1200" u="none" kumimoji="0" normalizeH="0">
+          <a:defRPr kumimoji="0" sz="1200" b="0" i="0" u="none" strike="noStrike" cap="none" spc="0" normalizeH="0" baseline="0">
             <a:ln>
               <a:noFill/>
             </a:ln>
@@ -1959,7 +2395,7 @@
           <a:buFontTx/>
           <a:buNone/>
           <a:tabLst/>
-          <a:defRPr b="0" baseline="0" cap="none" i="0" spc="0" strike="noStrike" sz="1800" u="none" kumimoji="0" normalizeH="0">
+          <a:defRPr kumimoji="0" sz="1800" b="0" i="0" u="none" strike="noStrike" cap="none" spc="0" normalizeH="0" baseline="0">
             <a:ln>
               <a:noFill/>
             </a:ln>
@@ -1985,7 +2421,7 @@
           <a:buFontTx/>
           <a:buNone/>
           <a:tabLst/>
-          <a:defRPr b="0" baseline="0" cap="none" i="0" spc="0" strike="noStrike" sz="1800" u="none" kumimoji="0" normalizeH="0">
+          <a:defRPr kumimoji="0" sz="1800" b="0" i="0" u="none" strike="noStrike" cap="none" spc="0" normalizeH="0" baseline="0">
             <a:ln>
               <a:noFill/>
             </a:ln>
@@ -2011,7 +2447,7 @@
           <a:buFontTx/>
           <a:buNone/>
           <a:tabLst/>
-          <a:defRPr b="0" baseline="0" cap="none" i="0" spc="0" strike="noStrike" sz="1800" u="none" kumimoji="0" normalizeH="0">
+          <a:defRPr kumimoji="0" sz="1800" b="0" i="0" u="none" strike="noStrike" cap="none" spc="0" normalizeH="0" baseline="0">
             <a:ln>
               <a:noFill/>
             </a:ln>
@@ -2037,7 +2473,7 @@
           <a:buFontTx/>
           <a:buNone/>
           <a:tabLst/>
-          <a:defRPr b="0" baseline="0" cap="none" i="0" spc="0" strike="noStrike" sz="1800" u="none" kumimoji="0" normalizeH="0">
+          <a:defRPr kumimoji="0" sz="1800" b="0" i="0" u="none" strike="noStrike" cap="none" spc="0" normalizeH="0" baseline="0">
             <a:ln>
               <a:noFill/>
             </a:ln>
@@ -2063,7 +2499,7 @@
           <a:buFontTx/>
           <a:buNone/>
           <a:tabLst/>
-          <a:defRPr b="0" baseline="0" cap="none" i="0" spc="0" strike="noStrike" sz="1800" u="none" kumimoji="0" normalizeH="0">
+          <a:defRPr kumimoji="0" sz="1800" b="0" i="0" u="none" strike="noStrike" cap="none" spc="0" normalizeH="0" baseline="0">
             <a:ln>
               <a:noFill/>
             </a:ln>
@@ -2089,7 +2525,7 @@
           <a:buFontTx/>
           <a:buNone/>
           <a:tabLst/>
-          <a:defRPr b="0" baseline="0" cap="none" i="0" spc="0" strike="noStrike" sz="1800" u="none" kumimoji="0" normalizeH="0">
+          <a:defRPr kumimoji="0" sz="1800" b="0" i="0" u="none" strike="noStrike" cap="none" spc="0" normalizeH="0" baseline="0">
             <a:ln>
               <a:noFill/>
             </a:ln>
@@ -2115,7 +2551,7 @@
           <a:buFontTx/>
           <a:buNone/>
           <a:tabLst/>
-          <a:defRPr b="0" baseline="0" cap="none" i="0" spc="0" strike="noStrike" sz="1800" u="none" kumimoji="0" normalizeH="0">
+          <a:defRPr kumimoji="0" sz="1800" b="0" i="0" u="none" strike="noStrike" cap="none" spc="0" normalizeH="0" baseline="0">
             <a:ln>
               <a:noFill/>
             </a:ln>
@@ -2141,7 +2577,7 @@
           <a:buFontTx/>
           <a:buNone/>
           <a:tabLst/>
-          <a:defRPr b="0" baseline="0" cap="none" i="0" spc="0" strike="noStrike" sz="1800" u="none" kumimoji="0" normalizeH="0">
+          <a:defRPr kumimoji="0" sz="1800" b="0" i="0" u="none" strike="noStrike" cap="none" spc="0" normalizeH="0" baseline="0">
             <a:ln>
               <a:noFill/>
             </a:ln>
@@ -2167,7 +2603,7 @@
           <a:buFontTx/>
           <a:buNone/>
           <a:tabLst/>
-          <a:defRPr b="0" baseline="0" cap="none" i="0" spc="0" strike="noStrike" sz="1800" u="none" kumimoji="0" normalizeH="0">
+          <a:defRPr kumimoji="0" sz="1800" b="0" i="0" u="none" strike="noStrike" cap="none" spc="0" normalizeH="0" baseline="0">
             <a:ln>
               <a:noFill/>
             </a:ln>
@@ -2180,12 +2616,19 @@
         </a:lvl9pPr>
       </a:lstStyle>
       <a:style>
-        <a:lnRef idx="0"/>
-        <a:fillRef idx="0"/>
-        <a:effectRef idx="0"/>
+        <a:lnRef idx="0">
+          <a:scrgbClr r="0" g="0" b="0"/>
+        </a:lnRef>
+        <a:fillRef idx="0">
+          <a:scrgbClr r="0" g="0" b="0"/>
+        </a:fillRef>
+        <a:effectRef idx="0">
+          <a:scrgbClr r="0" g="0" b="0"/>
+        </a:effectRef>
         <a:fontRef idx="none"/>
       </a:style>
     </a:txDef>
   </a:objectDefaults>
+  <a:extraClrSchemeLst/>
 </a:theme>
 </file>
</xml_diff>

<commit_message>
added the sound effect for subclass pearl.
</commit_message>
<xml_diff>
--- a/Asset Tracking Form/Asset Tracking Form.docx
+++ b/Asset Tracking Form/Asset Tracking Form.docx
@@ -225,16 +225,7 @@
                 <w:sz w:val="20"/>
                 <w:szCs w:val="20"/>
               </w:rPr>
-              <w:t xml:space="preserve">Resize image assets so they are no larger than the </w:t>
-            </w:r>
-            <w:r>
-              <w:rPr>
-                <w:b w:val="0"/>
-                <w:bCs w:val="0"/>
-                <w:sz w:val="20"/>
-                <w:szCs w:val="20"/>
-              </w:rPr>
-              <w:t>example shown below.</w:t>
+              <w:t>Resize image assets so they are no larger than the example shown below.</w:t>
             </w:r>
           </w:p>
         </w:tc>
@@ -688,7 +679,7 @@
           <w:p>
             <w:pPr>
               <w:rPr>
-                <w:lang w:val="en-CA" w:eastAsia="zh-TW"/>
+                <w:lang w:eastAsia="zh-TW"/>
               </w:rPr>
             </w:pPr>
             <w:hyperlink r:id="rId12" w:history="1">
@@ -717,27 +708,6 @@
           <w:p>
             <w:pPr>
               <w:rPr>
-                <w:lang w:val="en-CA"/>
-              </w:rPr>
-            </w:pPr>
-          </w:p>
-          <w:p>
-            <w:pPr>
-              <w:rPr>
-                <w:lang w:val="en-CA"/>
-              </w:rPr>
-            </w:pPr>
-          </w:p>
-          <w:p>
-            <w:pPr>
-              <w:rPr>
-                <w:lang w:val="en-CA"/>
-              </w:rPr>
-            </w:pPr>
-          </w:p>
-          <w:p>
-            <w:pPr>
-              <w:rPr>
                 <w:lang w:val="en-CA" w:eastAsia="zh-TW"/>
               </w:rPr>
             </w:pPr>
@@ -747,6 +717,35 @@
                   <w:rStyle w:val="Hyperlink"/>
                 </w:rPr>
                 <w:t>https://freesound.org/people/dersuperanton/sounds/435864/</w:t>
+              </w:r>
+            </w:hyperlink>
+          </w:p>
+          <w:p>
+            <w:pPr>
+              <w:rPr>
+                <w:lang w:val="en-CA"/>
+              </w:rPr>
+            </w:pPr>
+          </w:p>
+          <w:p>
+            <w:pPr>
+              <w:rPr>
+                <w:lang w:val="en-CA"/>
+              </w:rPr>
+            </w:pPr>
+          </w:p>
+          <w:p>
+            <w:pPr>
+              <w:rPr>
+                <w:lang w:val="en-CA" w:eastAsia="zh-TW"/>
+              </w:rPr>
+            </w:pPr>
+            <w:hyperlink r:id="rId14" w:history="1">
+              <w:r>
+                <w:rPr>
+                  <w:rStyle w:val="Hyperlink"/>
+                </w:rPr>
+                <w:t>https://freesound.org/people/Juandamb/sounds/430593/</w:t>
               </w:r>
             </w:hyperlink>
           </w:p>
@@ -769,12 +768,12 @@
       </w:pPr>
     </w:p>
     <w:sectPr>
-      <w:headerReference w:type="even" r:id="rId14"/>
-      <w:headerReference w:type="default" r:id="rId15"/>
-      <w:footerReference w:type="even" r:id="rId16"/>
-      <w:footerReference w:type="default" r:id="rId17"/>
-      <w:headerReference w:type="first" r:id="rId18"/>
-      <w:footerReference w:type="first" r:id="rId19"/>
+      <w:headerReference w:type="even" r:id="rId15"/>
+      <w:headerReference w:type="default" r:id="rId16"/>
+      <w:footerReference w:type="even" r:id="rId17"/>
+      <w:footerReference w:type="default" r:id="rId18"/>
+      <w:headerReference w:type="first" r:id="rId19"/>
+      <w:footerReference w:type="first" r:id="rId20"/>
       <w:pgSz w:w="15840" w:h="12240" w:orient="landscape"/>
       <w:pgMar w:top="1440" w:right="640" w:bottom="1440" w:left="600" w:header="720" w:footer="864" w:gutter="0"/>
       <w:cols w:space="720"/>
@@ -831,13 +830,7 @@
         <w:lang w:val="da-DK"/>
       </w:rPr>
       <w:tab/>
-      <w:t>Asset Tracking</w:t>
-    </w:r>
-    <w:r>
-      <w:rPr>
-        <w:lang w:val="da-DK"/>
-      </w:rPr>
-      <w:t xml:space="preserve"> Form</w:t>
+      <w:t>Asset Tracking Form</w:t>
     </w:r>
     <w:r>
       <w:rPr>
@@ -937,8 +930,6 @@
     </w:r>
     <w:r>
       <w:tab/>
-    </w:r>
-    <w:r>
       <w:t>Name: _______________________________</w:t>
     </w:r>
   </w:p>

</xml_diff>

<commit_message>
added background music and got the code working for it.
</commit_message>
<xml_diff>
--- a/Asset Tracking Form/Asset Tracking Form.docx
+++ b/Asset Tracking Form/Asset Tracking Form.docx
@@ -755,6 +755,41 @@
                 <w:lang w:val="en-CA"/>
               </w:rPr>
             </w:pPr>
+          </w:p>
+          <w:p>
+            <w:pPr>
+              <w:rPr>
+                <w:lang w:val="en-CA"/>
+              </w:rPr>
+            </w:pPr>
+          </w:p>
+          <w:p>
+            <w:pPr>
+              <w:rPr>
+                <w:lang w:val="en-CA" w:eastAsia="zh-TW"/>
+              </w:rPr>
+            </w:pPr>
+            <w:hyperlink r:id="rId15" w:history="1">
+              <w:r>
+                <w:rPr>
+                  <w:rStyle w:val="Hyperlink"/>
+                </w:rPr>
+                <w:t>https://freesound.org/people/Slaking_97/sounds/455109/</w:t>
+              </w:r>
+            </w:hyperlink>
+          </w:p>
+          <w:p>
+            <w:pPr>
+              <w:rPr>
+                <w:lang w:val="en-CA"/>
+              </w:rPr>
+            </w:pPr>
+            <w:r>
+              <w:rPr>
+                <w:lang w:val="en-CA"/>
+              </w:rPr>
+              <w:t xml:space="preserve"> </w:t>
+            </w:r>
             <w:bookmarkStart w:id="0" w:name="_GoBack"/>
             <w:bookmarkEnd w:id="0"/>
           </w:p>
@@ -768,12 +803,12 @@
       </w:pPr>
     </w:p>
     <w:sectPr>
-      <w:headerReference w:type="even" r:id="rId15"/>
-      <w:headerReference w:type="default" r:id="rId16"/>
-      <w:footerReference w:type="even" r:id="rId17"/>
-      <w:footerReference w:type="default" r:id="rId18"/>
-      <w:headerReference w:type="first" r:id="rId19"/>
-      <w:footerReference w:type="first" r:id="rId20"/>
+      <w:headerReference w:type="even" r:id="rId16"/>
+      <w:headerReference w:type="default" r:id="rId17"/>
+      <w:footerReference w:type="even" r:id="rId18"/>
+      <w:footerReference w:type="default" r:id="rId19"/>
+      <w:headerReference w:type="first" r:id="rId20"/>
+      <w:footerReference w:type="first" r:id="rId21"/>
       <w:pgSz w:w="15840" w:h="12240" w:orient="landscape"/>
       <w:pgMar w:top="1440" w:right="640" w:bottom="1440" w:left="600" w:header="720" w:footer="864" w:gutter="0"/>
       <w:cols w:space="720"/>

</xml_diff>